<commit_message>
Finished ASS1. Added notes
</commit_message>
<xml_diff>
--- a/year3/COS3721/Assignment 1/ASS1.docx
+++ b/year3/COS3721/Assignment 1/ASS1.docx
@@ -337,25 +337,7 @@
         <w:rPr>
           <w:rFonts w:ascii="Consolas" w:hAnsi="Consolas"/>
         </w:rPr>
-        <w:t>Each</w:t>
-      </w:r>
-      <w:r>
-        <w:rPr>
-          <w:rFonts w:ascii="Consolas" w:hAnsi="Consolas"/>
-        </w:rPr>
-        <w:t xml:space="preserve"> CPU will update a file in the cache and later update it in memor</w:t>
-      </w:r>
-      <w:r>
-        <w:rPr>
-          <w:rFonts w:ascii="Consolas" w:hAnsi="Consolas"/>
-        </w:rPr>
-        <w:t>y</w:t>
-      </w:r>
-      <w:r>
-        <w:rPr>
-          <w:rFonts w:ascii="Consolas" w:hAnsi="Consolas"/>
-        </w:rPr>
-        <w:t xml:space="preserve">. </w:t>
+        <w:t xml:space="preserve">Each CPU will update a file in the cache and later update it in memory. </w:t>
       </w:r>
       <w:r>
         <w:rPr>
@@ -383,145 +365,67 @@
         <w:rPr>
           <w:rFonts w:ascii="Consolas" w:hAnsi="Consolas"/>
         </w:rPr>
+        <w:t xml:space="preserve"> When trying to update </w:t>
+      </w:r>
+      <w:r>
+        <w:rPr>
+          <w:rFonts w:ascii="Consolas" w:hAnsi="Consolas"/>
+        </w:rPr>
+        <w:t xml:space="preserve">a copy of the file in each CPUT </w:t>
+      </w:r>
+      <w:r>
+        <w:rPr>
+          <w:rFonts w:ascii="Consolas" w:hAnsi="Consolas"/>
+        </w:rPr>
+        <w:t>concurrently, the entire system needs to communicate with all CPU’s that contains a copy of the file to ensure that all copies of the file are updated simultaneously.</w:t>
+      </w:r>
+    </w:p>
+    <w:p>
+      <w:pPr>
+        <w:spacing w:after="0"/>
+        <w:rPr>
+          <w:rFonts w:ascii="Consolas" w:hAnsi="Consolas"/>
+        </w:rPr>
+      </w:pPr>
+    </w:p>
+    <w:p>
+      <w:pPr>
+        <w:spacing w:after="0"/>
+        <w:rPr>
+          <w:rFonts w:ascii="Consolas" w:hAnsi="Consolas"/>
+        </w:rPr>
+      </w:pPr>
+      <w:r>
+        <w:rPr>
+          <w:rFonts w:ascii="Consolas" w:hAnsi="Consolas"/>
+        </w:rPr>
+        <w:t>Distributed system</w:t>
+      </w:r>
+    </w:p>
+    <w:p>
+      <w:pPr>
+        <w:spacing w:after="0"/>
+        <w:rPr>
+          <w:rFonts w:ascii="Consolas" w:hAnsi="Consolas"/>
+        </w:rPr>
+      </w:pPr>
+      <w:r>
+        <w:rPr>
+          <w:rFonts w:ascii="Consolas" w:hAnsi="Consolas"/>
+        </w:rPr>
+        <w:t>No cache or memory is typically shared; however, several copies of the same file could be stored on different computers/nodes in a distributed system.</w:t>
+      </w:r>
+      <w:r>
+        <w:rPr>
+          <w:rFonts w:ascii="Consolas" w:hAnsi="Consolas"/>
+        </w:rPr>
         <w:t xml:space="preserve"> </w:t>
       </w:r>
       <w:r>
         <w:rPr>
           <w:rFonts w:ascii="Consolas" w:hAnsi="Consolas"/>
         </w:rPr>
-        <w:t xml:space="preserve">When trying to update </w:t>
-      </w:r>
-      <w:r>
-        <w:rPr>
-          <w:rFonts w:ascii="Consolas" w:hAnsi="Consolas"/>
-        </w:rPr>
-        <w:t xml:space="preserve">a copy of the file in each CPUT </w:t>
-      </w:r>
-      <w:r>
-        <w:rPr>
-          <w:rFonts w:ascii="Consolas" w:hAnsi="Consolas"/>
-        </w:rPr>
-        <w:t xml:space="preserve">concurrently, the entire system needs to </w:t>
-      </w:r>
-      <w:r>
-        <w:rPr>
-          <w:rFonts w:ascii="Consolas" w:hAnsi="Consolas"/>
-        </w:rPr>
-        <w:t xml:space="preserve">communicate with all CPU’s that contains a copy of the file to </w:t>
-      </w:r>
-      <w:r>
-        <w:rPr>
-          <w:rFonts w:ascii="Consolas" w:hAnsi="Consolas"/>
-        </w:rPr>
-        <w:t>ensure that all copies of the file are updated simultaneously</w:t>
-      </w:r>
-      <w:r>
-        <w:rPr>
-          <w:rFonts w:ascii="Consolas" w:hAnsi="Consolas"/>
-        </w:rPr>
-        <w:t>.</w:t>
-      </w:r>
-    </w:p>
-    <w:p>
-      <w:pPr>
-        <w:spacing w:after="0"/>
-        <w:rPr>
-          <w:rFonts w:ascii="Consolas" w:hAnsi="Consolas"/>
-        </w:rPr>
-      </w:pPr>
-    </w:p>
-    <w:p>
-      <w:pPr>
-        <w:spacing w:after="0"/>
-        <w:rPr>
-          <w:rFonts w:ascii="Consolas" w:hAnsi="Consolas"/>
-        </w:rPr>
-      </w:pPr>
-      <w:r>
-        <w:rPr>
-          <w:rFonts w:ascii="Consolas" w:hAnsi="Consolas"/>
-        </w:rPr>
-        <w:t>Distributed system</w:t>
-      </w:r>
-    </w:p>
-    <w:p>
-      <w:pPr>
-        <w:spacing w:after="0"/>
-        <w:rPr>
-          <w:rFonts w:ascii="Consolas" w:hAnsi="Consolas"/>
-        </w:rPr>
-      </w:pPr>
-      <w:r>
-        <w:rPr>
-          <w:rFonts w:ascii="Consolas" w:hAnsi="Consolas"/>
-        </w:rPr>
-        <w:t xml:space="preserve">No cache or memory is typically </w:t>
-      </w:r>
-      <w:r>
-        <w:rPr>
-          <w:rFonts w:ascii="Consolas" w:hAnsi="Consolas"/>
-        </w:rPr>
-        <w:t>shared;</w:t>
-      </w:r>
-      <w:r>
-        <w:rPr>
-          <w:rFonts w:ascii="Consolas" w:hAnsi="Consolas"/>
-        </w:rPr>
-        <w:t xml:space="preserve"> however, several copies of the same file could be stored on different computers/nodes in a distributed system.</w:t>
-      </w:r>
-      <w:r>
-        <w:rPr>
-          <w:rFonts w:ascii="Consolas" w:hAnsi="Consolas"/>
-        </w:rPr>
-        <w:t xml:space="preserve"> </w:t>
-      </w:r>
-      <w:r>
-        <w:rPr>
-          <w:rFonts w:ascii="Consolas" w:hAnsi="Consolas"/>
-        </w:rPr>
-        <w:t xml:space="preserve">Each </w:t>
-      </w:r>
-      <w:r>
-        <w:rPr>
-          <w:rFonts w:ascii="Consolas" w:hAnsi="Consolas"/>
-        </w:rPr>
-        <w:t>node</w:t>
-      </w:r>
-      <w:r>
-        <w:rPr>
-          <w:rFonts w:ascii="Consolas" w:hAnsi="Consolas"/>
-        </w:rPr>
-        <w:t xml:space="preserve"> will update a file in </w:t>
-      </w:r>
-      <w:r>
-        <w:rPr>
-          <w:rFonts w:ascii="Consolas" w:hAnsi="Consolas"/>
-        </w:rPr>
-        <w:t>its local</w:t>
-      </w:r>
-      <w:r>
-        <w:rPr>
-          <w:rFonts w:ascii="Consolas" w:hAnsi="Consolas"/>
-        </w:rPr>
-        <w:t xml:space="preserve"> cache and later update it in </w:t>
-      </w:r>
-      <w:r>
-        <w:rPr>
-          <w:rFonts w:ascii="Consolas" w:hAnsi="Consolas"/>
-        </w:rPr>
-        <w:t xml:space="preserve">its local </w:t>
-      </w:r>
-      <w:r>
-        <w:rPr>
-          <w:rFonts w:ascii="Consolas" w:hAnsi="Consolas"/>
-        </w:rPr>
-        <w:t>memory</w:t>
-      </w:r>
-      <w:r>
-        <w:rPr>
-          <w:rFonts w:ascii="Consolas" w:hAnsi="Consolas"/>
-        </w:rPr>
-        <w:t>.</w:t>
+        <w:t>Each node will update a file in its local cache and later update it in its local memory.</w:t>
       </w:r>
     </w:p>
     <w:p>
@@ -555,25 +459,7 @@
         <w:rPr>
           <w:rFonts w:ascii="Consolas" w:hAnsi="Consolas"/>
         </w:rPr>
-        <w:t xml:space="preserve"> </w:t>
-      </w:r>
-      <w:r>
-        <w:rPr>
-          <w:rFonts w:ascii="Consolas" w:hAnsi="Consolas"/>
-        </w:rPr>
-        <w:t xml:space="preserve">needs to communicate with all </w:t>
-      </w:r>
-      <w:r>
-        <w:rPr>
-          <w:rFonts w:ascii="Consolas" w:hAnsi="Consolas"/>
-        </w:rPr>
-        <w:t>nodes that contain a copy of the file</w:t>
-      </w:r>
-      <w:r>
-        <w:rPr>
-          <w:rFonts w:ascii="Consolas" w:hAnsi="Consolas"/>
-        </w:rPr>
-        <w:t xml:space="preserve"> to ensure</w:t>
+        <w:t xml:space="preserve"> needs to communicate with all nodes that contain a copy of the file to ensure</w:t>
       </w:r>
       <w:r>
         <w:rPr>
@@ -1625,25 +1511,7 @@
                 <w:sz w:val="18"/>
                 <w:szCs w:val="18"/>
               </w:rPr>
-              <w:t xml:space="preserve"> Java. It uses a virtual machine (</w:t>
-            </w:r>
-            <w:proofErr w:type="spellStart"/>
-            <w:r>
-              <w:rPr>
-                <w:rFonts w:ascii="Consolas" w:hAnsi="Consolas"/>
-                <w:sz w:val="18"/>
-                <w:szCs w:val="18"/>
-              </w:rPr>
-              <w:t>Darkvil</w:t>
-            </w:r>
-            <w:proofErr w:type="spellEnd"/>
-            <w:r>
-              <w:rPr>
-                <w:rFonts w:ascii="Consolas" w:hAnsi="Consolas"/>
-                <w:sz w:val="18"/>
-                <w:szCs w:val="18"/>
-              </w:rPr>
-              <w:t xml:space="preserve"> virtual machine)  </w:t>
+              <w:t xml:space="preserve"> Java. It uses a virtual machine (Darkvil virtual machine)  </w:t>
             </w:r>
           </w:p>
         </w:tc>
@@ -1805,21 +1673,12 @@
         </w:rPr>
         <w:t xml:space="preserve">Every time </w:t>
       </w:r>
-      <w:proofErr w:type="gramStart"/>
       <w:r>
         <w:rPr>
           <w:rFonts w:ascii="Consolas" w:hAnsi="Consolas"/>
           <w:highlight w:val="lightGray"/>
         </w:rPr>
-        <w:t>fork(</w:t>
-      </w:r>
-      <w:proofErr w:type="gramEnd"/>
-      <w:r>
-        <w:rPr>
-          <w:rFonts w:ascii="Consolas" w:hAnsi="Consolas"/>
-          <w:highlight w:val="lightGray"/>
-        </w:rPr>
-        <w:t>)</w:t>
+        <w:t>fork()</w:t>
       </w:r>
       <w:r>
         <w:rPr>
@@ -1939,21 +1798,7 @@
         <w:rPr>
           <w:rFonts w:ascii="Consolas" w:eastAsiaTheme="minorEastAsia" w:hAnsi="Consolas"/>
         </w:rPr>
-        <w:t xml:space="preserve"> and 1 represents the initial parent </w:t>
-      </w:r>
-      <w:proofErr w:type="gramStart"/>
-      <w:r>
-        <w:rPr>
-          <w:rFonts w:ascii="Consolas" w:eastAsiaTheme="minorEastAsia" w:hAnsi="Consolas"/>
-        </w:rPr>
-        <w:t>process.</w:t>
-      </w:r>
-      <w:proofErr w:type="gramEnd"/>
-      <w:r>
-        <w:rPr>
-          <w:rFonts w:ascii="Consolas" w:eastAsiaTheme="minorEastAsia" w:hAnsi="Consolas"/>
-        </w:rPr>
-        <w:t xml:space="preserve"> </w:t>
+        <w:t xml:space="preserve"> and 1 represents the initial parent process. </w:t>
       </w:r>
       <w:r>
         <w:rPr>
@@ -2012,13 +1857,7 @@
           <w:rPr>
             <w:rFonts w:ascii="Cambria Math" w:hAnsi="Cambria Math"/>
           </w:rPr>
-          <m:t>-1</m:t>
-        </m:r>
-        <m:r>
-          <w:rPr>
-            <w:rFonts w:ascii="Cambria Math" w:hAnsi="Cambria Math"/>
-          </w:rPr>
-          <m:t>+1=16</m:t>
+          <m:t>-1+1=16</m:t>
         </m:r>
       </m:oMath>
       <w:r>
@@ -2112,21 +1951,7 @@
         <w:rPr>
           <w:rFonts w:ascii="Consolas" w:hAnsi="Consolas"/>
         </w:rPr>
-        <w:t xml:space="preserve">PARENT: 0 PARENT: 1 PARENT: 2 </w:t>
-      </w:r>
-      <w:proofErr w:type="gramStart"/>
-      <w:r>
-        <w:rPr>
-          <w:rFonts w:ascii="Consolas" w:hAnsi="Consolas"/>
-        </w:rPr>
-        <w:t>PARENT</w:t>
-      </w:r>
-      <w:proofErr w:type="gramEnd"/>
-      <w:r>
-        <w:rPr>
-          <w:rFonts w:ascii="Consolas" w:hAnsi="Consolas"/>
-        </w:rPr>
-        <w:t xml:space="preserve">: 3 PARENT: 4 </w:t>
+        <w:t xml:space="preserve">PARENT: 0 PARENT: 1 PARENT: 2 PARENT: 3 PARENT: 4 </w:t>
       </w:r>
     </w:p>
     <w:p>
@@ -2475,16 +2300,8 @@
         <w:rPr>
           <w:rFonts w:ascii="Consolas" w:eastAsiaTheme="minorEastAsia" w:hAnsi="Consolas"/>
         </w:rPr>
-        <w:t xml:space="preserve"> is the number of processing </w:t>
-      </w:r>
-      <w:proofErr w:type="gramStart"/>
-      <w:r>
-        <w:rPr>
-          <w:rFonts w:ascii="Consolas" w:eastAsiaTheme="minorEastAsia" w:hAnsi="Consolas"/>
-        </w:rPr>
-        <w:t>cores.</w:t>
-      </w:r>
-      <w:proofErr w:type="gramEnd"/>
+        <w:t xml:space="preserve"> is the number of processing cores.</w:t>
+      </w:r>
     </w:p>
     <w:p>
       <w:pPr>
@@ -2606,55 +2423,7 @@
                 <w:sz w:val="28"/>
                 <w:szCs w:val="28"/>
               </w:rPr>
-              <m:t>(</m:t>
-            </m:r>
-            <m:r>
-              <w:rPr>
-                <w:rFonts w:ascii="Cambria Math" w:hAnsi="Cambria Math"/>
-                <w:sz w:val="28"/>
-                <w:szCs w:val="28"/>
-              </w:rPr>
-              <m:t>0.6</m:t>
-            </m:r>
-            <m:r>
-              <w:rPr>
-                <w:rFonts w:ascii="Cambria Math" w:hAnsi="Cambria Math"/>
-                <w:sz w:val="28"/>
-                <w:szCs w:val="28"/>
-              </w:rPr>
-              <m:t>+(1-</m:t>
-            </m:r>
-            <m:r>
-              <w:rPr>
-                <w:rFonts w:ascii="Cambria Math" w:hAnsi="Cambria Math"/>
-                <w:sz w:val="28"/>
-                <w:szCs w:val="28"/>
-              </w:rPr>
-              <m:t>0.6</m:t>
-            </m:r>
-            <m:r>
-              <w:rPr>
-                <w:rFonts w:ascii="Cambria Math" w:hAnsi="Cambria Math"/>
-                <w:sz w:val="28"/>
-                <w:szCs w:val="28"/>
-              </w:rPr>
-              <m:t>)/</m:t>
-            </m:r>
-            <m:r>
-              <w:rPr>
-                <w:rFonts w:ascii="Cambria Math" w:hAnsi="Cambria Math"/>
-                <w:sz w:val="28"/>
-                <w:szCs w:val="28"/>
-              </w:rPr>
-              <m:t>8</m:t>
-            </m:r>
-            <m:r>
-              <w:rPr>
-                <w:rFonts w:ascii="Cambria Math" w:hAnsi="Cambria Math"/>
-                <w:sz w:val="28"/>
-                <w:szCs w:val="28"/>
-              </w:rPr>
-              <m:t>)</m:t>
+              <m:t>(0.6+(1-0.6)/8)</m:t>
             </m:r>
           </m:den>
         </m:f>
@@ -2694,39 +2463,7 @@
                 <w:sz w:val="28"/>
                 <w:szCs w:val="28"/>
               </w:rPr>
-              <m:t>(</m:t>
-            </m:r>
-            <m:r>
-              <w:rPr>
-                <w:rFonts w:ascii="Cambria Math" w:hAnsi="Cambria Math"/>
-                <w:sz w:val="28"/>
-                <w:szCs w:val="28"/>
-              </w:rPr>
-              <m:t>0.6</m:t>
-            </m:r>
-            <m:r>
-              <w:rPr>
-                <w:rFonts w:ascii="Cambria Math" w:hAnsi="Cambria Math"/>
-                <w:sz w:val="28"/>
-                <w:szCs w:val="28"/>
-              </w:rPr>
-              <m:t>+</m:t>
-            </m:r>
-            <m:r>
-              <w:rPr>
-                <w:rFonts w:ascii="Cambria Math" w:hAnsi="Cambria Math"/>
-                <w:sz w:val="28"/>
-                <w:szCs w:val="28"/>
-              </w:rPr>
-              <m:t>0.05</m:t>
-            </m:r>
-            <m:r>
-              <w:rPr>
-                <w:rFonts w:ascii="Cambria Math" w:hAnsi="Cambria Math"/>
-                <w:sz w:val="28"/>
-                <w:szCs w:val="28"/>
-              </w:rPr>
-              <m:t>)</m:t>
+              <m:t>(0.6+0.05)</m:t>
             </m:r>
           </m:den>
         </m:f>
@@ -2776,15 +2513,7 @@
             <w:sz w:val="28"/>
             <w:szCs w:val="28"/>
           </w:rPr>
-          <m:t>=</m:t>
-        </m:r>
-        <m:r>
-          <w:rPr>
-            <w:rFonts w:ascii="Cambria Math" w:hAnsi="Cambria Math"/>
-            <w:sz w:val="28"/>
-            <w:szCs w:val="28"/>
-          </w:rPr>
-          <m:t>1.53846153846</m:t>
+          <m:t>=1.53846153846</m:t>
         </m:r>
       </m:oMath>
       <w:r>
@@ -2821,13 +2550,7 @@
         <w:rPr>
           <w:rFonts w:ascii="Consolas" w:eastAsiaTheme="minorEastAsia" w:hAnsi="Consolas"/>
         </w:rPr>
-        <w:t xml:space="preserve"> </w:t>
-      </w:r>
-      <w:r>
-        <w:rPr>
-          <w:rFonts w:ascii="Consolas" w:eastAsiaTheme="minorEastAsia" w:hAnsi="Consolas"/>
-        </w:rPr>
-        <w:t>(</w:t>
+        <w:t xml:space="preserve"> (</w:t>
       </w:r>
       <m:oMath>
         <m:r>
@@ -2888,55 +2611,7 @@
                 <w:sz w:val="28"/>
                 <w:szCs w:val="28"/>
               </w:rPr>
-              <m:t>(</m:t>
-            </m:r>
-            <m:r>
-              <w:rPr>
-                <w:rFonts w:ascii="Cambria Math" w:hAnsi="Cambria Math"/>
-                <w:sz w:val="28"/>
-                <w:szCs w:val="28"/>
-              </w:rPr>
-              <m:t>0.6</m:t>
-            </m:r>
-            <m:r>
-              <w:rPr>
-                <w:rFonts w:ascii="Cambria Math" w:hAnsi="Cambria Math"/>
-                <w:sz w:val="28"/>
-                <w:szCs w:val="28"/>
-              </w:rPr>
-              <m:t>+(1-</m:t>
-            </m:r>
-            <m:r>
-              <w:rPr>
-                <w:rFonts w:ascii="Cambria Math" w:hAnsi="Cambria Math"/>
-                <w:sz w:val="28"/>
-                <w:szCs w:val="28"/>
-              </w:rPr>
-              <m:t>0.6</m:t>
-            </m:r>
-            <m:r>
-              <w:rPr>
-                <w:rFonts w:ascii="Cambria Math" w:hAnsi="Cambria Math"/>
-                <w:sz w:val="28"/>
-                <w:szCs w:val="28"/>
-              </w:rPr>
-              <m:t>)/</m:t>
-            </m:r>
-            <m:r>
-              <w:rPr>
-                <w:rFonts w:ascii="Cambria Math" w:hAnsi="Cambria Math"/>
-                <w:sz w:val="28"/>
-                <w:szCs w:val="28"/>
-              </w:rPr>
-              <m:t>16</m:t>
-            </m:r>
-            <m:r>
-              <w:rPr>
-                <w:rFonts w:ascii="Cambria Math" w:hAnsi="Cambria Math"/>
-                <w:sz w:val="28"/>
-                <w:szCs w:val="28"/>
-              </w:rPr>
-              <m:t>)</m:t>
+              <m:t>(0.6+(1-0.6)/16)</m:t>
             </m:r>
           </m:den>
         </m:f>
@@ -2976,39 +2651,7 @@
                 <w:sz w:val="28"/>
                 <w:szCs w:val="28"/>
               </w:rPr>
-              <m:t>(</m:t>
-            </m:r>
-            <m:r>
-              <w:rPr>
-                <w:rFonts w:ascii="Cambria Math" w:hAnsi="Cambria Math"/>
-                <w:sz w:val="28"/>
-                <w:szCs w:val="28"/>
-              </w:rPr>
-              <m:t>0.6</m:t>
-            </m:r>
-            <m:r>
-              <w:rPr>
-                <w:rFonts w:ascii="Cambria Math" w:hAnsi="Cambria Math"/>
-                <w:sz w:val="28"/>
-                <w:szCs w:val="28"/>
-              </w:rPr>
-              <m:t>+</m:t>
-            </m:r>
-            <m:r>
-              <w:rPr>
-                <w:rFonts w:ascii="Cambria Math" w:hAnsi="Cambria Math"/>
-                <w:sz w:val="28"/>
-                <w:szCs w:val="28"/>
-              </w:rPr>
-              <m:t>0.025</m:t>
-            </m:r>
-            <m:r>
-              <w:rPr>
-                <w:rFonts w:ascii="Cambria Math" w:hAnsi="Cambria Math"/>
-                <w:sz w:val="28"/>
-                <w:szCs w:val="28"/>
-              </w:rPr>
-              <m:t>)</m:t>
+              <m:t>(0.6+0.025)</m:t>
             </m:r>
           </m:den>
         </m:f>
@@ -3048,23 +2691,7 @@
                 <w:sz w:val="28"/>
                 <w:szCs w:val="28"/>
               </w:rPr>
-              <m:t>0.6</m:t>
-            </m:r>
-            <m:r>
-              <w:rPr>
-                <w:rFonts w:ascii="Cambria Math" w:hAnsi="Cambria Math"/>
-                <w:sz w:val="28"/>
-                <w:szCs w:val="28"/>
-              </w:rPr>
-              <m:t>2</m:t>
-            </m:r>
-            <m:r>
-              <w:rPr>
-                <w:rFonts w:ascii="Cambria Math" w:hAnsi="Cambria Math"/>
-                <w:sz w:val="28"/>
-                <w:szCs w:val="28"/>
-              </w:rPr>
-              <m:t>5</m:t>
+              <m:t>0.625</m:t>
             </m:r>
           </m:den>
         </m:f>
@@ -3074,15 +2701,7 @@
             <w:sz w:val="28"/>
             <w:szCs w:val="28"/>
           </w:rPr>
-          <m:t>=1.</m:t>
-        </m:r>
-        <m:r>
-          <w:rPr>
-            <w:rFonts w:ascii="Cambria Math" w:hAnsi="Cambria Math"/>
-            <w:sz w:val="28"/>
-            <w:szCs w:val="28"/>
-          </w:rPr>
-          <m:t>6</m:t>
+          <m:t>=1.6</m:t>
         </m:r>
       </m:oMath>
       <w:r>
@@ -3172,25 +2791,7 @@
           <w:rPr>
             <w:rFonts w:ascii="Cambria Math" w:eastAsiaTheme="minorEastAsia" w:hAnsi="Cambria Math"/>
           </w:rPr>
-          <m:t>S=1-0.</m:t>
-        </m:r>
-        <m:r>
-          <w:rPr>
-            <w:rFonts w:ascii="Cambria Math" w:eastAsiaTheme="minorEastAsia" w:hAnsi="Cambria Math"/>
-          </w:rPr>
-          <m:t>67</m:t>
-        </m:r>
-        <m:r>
-          <w:rPr>
-            <w:rFonts w:ascii="Cambria Math" w:eastAsiaTheme="minorEastAsia" w:hAnsi="Cambria Math"/>
-          </w:rPr>
-          <m:t>=0.</m:t>
-        </m:r>
-        <m:r>
-          <w:rPr>
-            <w:rFonts w:ascii="Cambria Math" w:eastAsiaTheme="minorEastAsia" w:hAnsi="Cambria Math"/>
-          </w:rPr>
-          <m:t>33</m:t>
+          <m:t>S=1-0.67=0.33</m:t>
         </m:r>
       </m:oMath>
       <w:r>
@@ -3244,71 +2845,7 @@
                 <w:sz w:val="28"/>
                 <w:szCs w:val="28"/>
               </w:rPr>
-              <m:t>(</m:t>
-            </m:r>
-            <m:r>
-              <w:rPr>
-                <w:rFonts w:ascii="Cambria Math" w:hAnsi="Cambria Math"/>
-                <w:sz w:val="28"/>
-                <w:szCs w:val="28"/>
-              </w:rPr>
-              <m:t>0</m:t>
-            </m:r>
-            <m:r>
-              <w:rPr>
-                <w:rFonts w:ascii="Cambria Math" w:hAnsi="Cambria Math"/>
-                <w:sz w:val="28"/>
-                <w:szCs w:val="28"/>
-              </w:rPr>
-              <m:t>.33</m:t>
-            </m:r>
-            <m:r>
-              <w:rPr>
-                <w:rFonts w:ascii="Cambria Math" w:hAnsi="Cambria Math"/>
-                <w:sz w:val="28"/>
-                <w:szCs w:val="28"/>
-              </w:rPr>
-              <m:t>+(1-</m:t>
-            </m:r>
-            <m:r>
-              <w:rPr>
-                <w:rFonts w:ascii="Cambria Math" w:hAnsi="Cambria Math"/>
-                <w:sz w:val="28"/>
-                <w:szCs w:val="28"/>
-              </w:rPr>
-              <m:t>0.</m:t>
-            </m:r>
-            <m:r>
-              <w:rPr>
-                <w:rFonts w:ascii="Cambria Math" w:hAnsi="Cambria Math"/>
-                <w:sz w:val="28"/>
-                <w:szCs w:val="28"/>
-              </w:rPr>
-              <m:t>33</m:t>
-            </m:r>
-            <m:r>
-              <w:rPr>
-                <w:rFonts w:ascii="Cambria Math" w:hAnsi="Cambria Math"/>
-                <w:sz w:val="28"/>
-                <w:szCs w:val="28"/>
-              </w:rPr>
-              <m:t>)/</m:t>
-            </m:r>
-            <m:r>
-              <w:rPr>
-                <w:rFonts w:ascii="Cambria Math" w:hAnsi="Cambria Math"/>
-                <w:sz w:val="28"/>
-                <w:szCs w:val="28"/>
-              </w:rPr>
-              <m:t>2</m:t>
-            </m:r>
-            <m:r>
-              <w:rPr>
-                <w:rFonts w:ascii="Cambria Math" w:hAnsi="Cambria Math"/>
-                <w:sz w:val="28"/>
-                <w:szCs w:val="28"/>
-              </w:rPr>
-              <m:t>)</m:t>
+              <m:t>(0.33+(1-0.33)/2)</m:t>
             </m:r>
           </m:den>
         </m:f>
@@ -3398,15 +2935,7 @@
             <w:sz w:val="28"/>
             <w:szCs w:val="28"/>
           </w:rPr>
-          <m:t>=</m:t>
-        </m:r>
-        <m:r>
-          <w:rPr>
-            <w:rFonts w:ascii="Cambria Math" w:hAnsi="Cambria Math"/>
-            <w:sz w:val="28"/>
-            <w:szCs w:val="28"/>
-          </w:rPr>
-          <m:t>1.5037593985</m:t>
+          <m:t>=1.5037593985</m:t>
         </m:r>
       </m:oMath>
       <w:r>
@@ -3460,25 +2989,7 @@
           <w:rPr>
             <w:rFonts w:ascii="Cambria Math" w:eastAsiaTheme="minorEastAsia" w:hAnsi="Cambria Math"/>
           </w:rPr>
-          <m:t>S=1-0.</m:t>
-        </m:r>
-        <m:r>
-          <w:rPr>
-            <w:rFonts w:ascii="Cambria Math" w:eastAsiaTheme="minorEastAsia" w:hAnsi="Cambria Math"/>
-          </w:rPr>
-          <m:t>67</m:t>
-        </m:r>
-        <m:r>
-          <w:rPr>
-            <w:rFonts w:ascii="Cambria Math" w:eastAsiaTheme="minorEastAsia" w:hAnsi="Cambria Math"/>
-          </w:rPr>
-          <m:t>=0.</m:t>
-        </m:r>
-        <m:r>
-          <w:rPr>
-            <w:rFonts w:ascii="Cambria Math" w:eastAsiaTheme="minorEastAsia" w:hAnsi="Cambria Math"/>
-          </w:rPr>
-          <m:t>33</m:t>
+          <m:t>S=1-0.67=0.33</m:t>
         </m:r>
       </m:oMath>
       <w:r>
@@ -3532,71 +3043,7 @@
                 <w:sz w:val="28"/>
                 <w:szCs w:val="28"/>
               </w:rPr>
-              <m:t>(</m:t>
-            </m:r>
-            <m:r>
-              <w:rPr>
-                <w:rFonts w:ascii="Cambria Math" w:hAnsi="Cambria Math"/>
-                <w:sz w:val="28"/>
-                <w:szCs w:val="28"/>
-              </w:rPr>
-              <m:t>0.</m:t>
-            </m:r>
-            <m:r>
-              <w:rPr>
-                <w:rFonts w:ascii="Cambria Math" w:hAnsi="Cambria Math"/>
-                <w:sz w:val="28"/>
-                <w:szCs w:val="28"/>
-              </w:rPr>
-              <m:t>33</m:t>
-            </m:r>
-            <m:r>
-              <w:rPr>
-                <w:rFonts w:ascii="Cambria Math" w:hAnsi="Cambria Math"/>
-                <w:sz w:val="28"/>
-                <w:szCs w:val="28"/>
-              </w:rPr>
-              <m:t>+(1-</m:t>
-            </m:r>
-            <m:r>
-              <w:rPr>
-                <w:rFonts w:ascii="Cambria Math" w:hAnsi="Cambria Math"/>
-                <w:sz w:val="28"/>
-                <w:szCs w:val="28"/>
-              </w:rPr>
-              <m:t>0.</m:t>
-            </m:r>
-            <m:r>
-              <w:rPr>
-                <w:rFonts w:ascii="Cambria Math" w:hAnsi="Cambria Math"/>
-                <w:sz w:val="28"/>
-                <w:szCs w:val="28"/>
-              </w:rPr>
-              <m:t>33</m:t>
-            </m:r>
-            <m:r>
-              <w:rPr>
-                <w:rFonts w:ascii="Cambria Math" w:hAnsi="Cambria Math"/>
-                <w:sz w:val="28"/>
-                <w:szCs w:val="28"/>
-              </w:rPr>
-              <m:t>)/</m:t>
-            </m:r>
-            <m:r>
-              <w:rPr>
-                <w:rFonts w:ascii="Cambria Math" w:hAnsi="Cambria Math"/>
-                <w:sz w:val="28"/>
-                <w:szCs w:val="28"/>
-              </w:rPr>
-              <m:t>4</m:t>
-            </m:r>
-            <m:r>
-              <w:rPr>
-                <w:rFonts w:ascii="Cambria Math" w:hAnsi="Cambria Math"/>
-                <w:sz w:val="28"/>
-                <w:szCs w:val="28"/>
-              </w:rPr>
-              <m:t>)</m:t>
+              <m:t>(0.33+(1-0.33)/4)</m:t>
             </m:r>
           </m:den>
         </m:f>
@@ -3755,38 +3202,14 @@
         <w:rPr>
           <w:rFonts w:ascii="Consolas" w:eastAsiaTheme="minorEastAsia" w:hAnsi="Consolas"/>
         </w:rPr>
-        <w:t xml:space="preserve"> </w:t>
-      </w:r>
-      <w:r>
-        <w:rPr>
-          <w:rFonts w:ascii="Consolas" w:eastAsiaTheme="minorEastAsia" w:hAnsi="Consolas"/>
-        </w:rPr>
-        <w:t>(</w:t>
+        <w:t xml:space="preserve"> (</w:t>
       </w:r>
       <m:oMath>
         <m:r>
           <w:rPr>
             <w:rFonts w:ascii="Cambria Math" w:eastAsiaTheme="minorEastAsia" w:hAnsi="Cambria Math"/>
           </w:rPr>
-          <m:t>S=1-0.</m:t>
-        </m:r>
-        <m:r>
-          <w:rPr>
-            <w:rFonts w:ascii="Cambria Math" w:eastAsiaTheme="minorEastAsia" w:hAnsi="Cambria Math"/>
-          </w:rPr>
-          <m:t>9</m:t>
-        </m:r>
-        <m:r>
-          <w:rPr>
-            <w:rFonts w:ascii="Cambria Math" w:eastAsiaTheme="minorEastAsia" w:hAnsi="Cambria Math"/>
-          </w:rPr>
-          <m:t>=0.</m:t>
-        </m:r>
-        <m:r>
-          <w:rPr>
-            <w:rFonts w:ascii="Cambria Math" w:eastAsiaTheme="minorEastAsia" w:hAnsi="Cambria Math"/>
-          </w:rPr>
-          <m:t>1</m:t>
+          <m:t>S=1-0.9=0.1</m:t>
         </m:r>
       </m:oMath>
       <w:r>
@@ -3846,71 +3269,7 @@
                 <w:sz w:val="28"/>
                 <w:szCs w:val="28"/>
               </w:rPr>
-              <m:t>(</m:t>
-            </m:r>
-            <m:r>
-              <w:rPr>
-                <w:rFonts w:ascii="Cambria Math" w:hAnsi="Cambria Math"/>
-                <w:sz w:val="28"/>
-                <w:szCs w:val="28"/>
-              </w:rPr>
-              <m:t>0.</m:t>
-            </m:r>
-            <m:r>
-              <w:rPr>
-                <w:rFonts w:ascii="Cambria Math" w:hAnsi="Cambria Math"/>
-                <w:sz w:val="28"/>
-                <w:szCs w:val="28"/>
-              </w:rPr>
-              <m:t>1</m:t>
-            </m:r>
-            <m:r>
-              <w:rPr>
-                <w:rFonts w:ascii="Cambria Math" w:hAnsi="Cambria Math"/>
-                <w:sz w:val="28"/>
-                <w:szCs w:val="28"/>
-              </w:rPr>
-              <m:t>+(1-</m:t>
-            </m:r>
-            <m:r>
-              <w:rPr>
-                <w:rFonts w:ascii="Cambria Math" w:hAnsi="Cambria Math"/>
-                <w:sz w:val="28"/>
-                <w:szCs w:val="28"/>
-              </w:rPr>
-              <m:t>0.</m:t>
-            </m:r>
-            <m:r>
-              <w:rPr>
-                <w:rFonts w:ascii="Cambria Math" w:hAnsi="Cambria Math"/>
-                <w:sz w:val="28"/>
-                <w:szCs w:val="28"/>
-              </w:rPr>
-              <m:t>1</m:t>
-            </m:r>
-            <m:r>
-              <w:rPr>
-                <w:rFonts w:ascii="Cambria Math" w:hAnsi="Cambria Math"/>
-                <w:sz w:val="28"/>
-                <w:szCs w:val="28"/>
-              </w:rPr>
-              <m:t>)/</m:t>
-            </m:r>
-            <m:r>
-              <w:rPr>
-                <w:rFonts w:ascii="Cambria Math" w:hAnsi="Cambria Math"/>
-                <w:sz w:val="28"/>
-                <w:szCs w:val="28"/>
-              </w:rPr>
-              <m:t>4</m:t>
-            </m:r>
-            <m:r>
-              <w:rPr>
-                <w:rFonts w:ascii="Cambria Math" w:hAnsi="Cambria Math"/>
-                <w:sz w:val="28"/>
-                <w:szCs w:val="28"/>
-              </w:rPr>
-              <m:t>)</m:t>
+              <m:t>(0.1+(1-0.1)/4)</m:t>
             </m:r>
           </m:den>
         </m:f>
@@ -4029,13 +3388,7 @@
         <w:rPr>
           <w:rFonts w:ascii="Consolas" w:eastAsiaTheme="minorEastAsia" w:hAnsi="Consolas"/>
         </w:rPr>
-        <w:t xml:space="preserve"> </w:t>
-      </w:r>
-      <w:r>
-        <w:rPr>
-          <w:rFonts w:ascii="Consolas" w:eastAsiaTheme="minorEastAsia" w:hAnsi="Consolas"/>
-        </w:rPr>
-        <w:t>(</w:t>
+        <w:t xml:space="preserve"> (</w:t>
       </w:r>
       <m:oMath>
         <m:r>
@@ -4098,55 +3451,7 @@
                 <w:sz w:val="28"/>
                 <w:szCs w:val="28"/>
               </w:rPr>
-              <m:t>(</m:t>
-            </m:r>
-            <m:r>
-              <w:rPr>
-                <w:rFonts w:ascii="Cambria Math" w:hAnsi="Cambria Math"/>
-                <w:sz w:val="28"/>
-                <w:szCs w:val="28"/>
-              </w:rPr>
-              <m:t>0.1</m:t>
-            </m:r>
-            <m:r>
-              <w:rPr>
-                <w:rFonts w:ascii="Cambria Math" w:hAnsi="Cambria Math"/>
-                <w:sz w:val="28"/>
-                <w:szCs w:val="28"/>
-              </w:rPr>
-              <m:t>+(1-</m:t>
-            </m:r>
-            <m:r>
-              <w:rPr>
-                <w:rFonts w:ascii="Cambria Math" w:hAnsi="Cambria Math"/>
-                <w:sz w:val="28"/>
-                <w:szCs w:val="28"/>
-              </w:rPr>
-              <m:t>0.1</m:t>
-            </m:r>
-            <m:r>
-              <w:rPr>
-                <w:rFonts w:ascii="Cambria Math" w:hAnsi="Cambria Math"/>
-                <w:sz w:val="28"/>
-                <w:szCs w:val="28"/>
-              </w:rPr>
-              <m:t>)/</m:t>
-            </m:r>
-            <m:r>
-              <w:rPr>
-                <w:rFonts w:ascii="Cambria Math" w:hAnsi="Cambria Math"/>
-                <w:sz w:val="28"/>
-                <w:szCs w:val="28"/>
-              </w:rPr>
-              <m:t>8</m:t>
-            </m:r>
-            <m:r>
-              <w:rPr>
-                <w:rFonts w:ascii="Cambria Math" w:hAnsi="Cambria Math"/>
-                <w:sz w:val="28"/>
-                <w:szCs w:val="28"/>
-              </w:rPr>
-              <m:t>)</m:t>
+              <m:t>(0.1+(1-0.1)/8)</m:t>
             </m:r>
           </m:den>
         </m:f>
@@ -4329,7 +3634,6 @@
         </w:rPr>
         <w:t xml:space="preserve"> </w:t>
       </w:r>
-      <w:proofErr w:type="gramStart"/>
       <w:r>
         <w:rPr>
           <w:rFonts w:ascii="Consolas" w:hAnsi="Consolas"/>
@@ -4337,33 +3641,15 @@
           <w:bCs/>
           <w:highlight w:val="lightGray"/>
         </w:rPr>
-        <w:t>fork(</w:t>
-      </w:r>
-      <w:proofErr w:type="gramEnd"/>
+        <w:t>fork()</w:t>
+      </w:r>
       <w:r>
         <w:rPr>
           <w:rFonts w:ascii="Consolas" w:hAnsi="Consolas"/>
           <w:b/>
           <w:bCs/>
-          <w:highlight w:val="lightGray"/>
-        </w:rPr>
-        <w:t>)</w:t>
-      </w:r>
-      <w:r>
-        <w:rPr>
-          <w:rFonts w:ascii="Consolas" w:hAnsi="Consolas"/>
-          <w:b/>
-          <w:bCs/>
-        </w:rPr>
-        <w:t xml:space="preserve"> </w:t>
-      </w:r>
-      <w:r>
-        <w:rPr>
-          <w:rFonts w:ascii="Consolas" w:hAnsi="Consolas"/>
-          <w:b/>
-          <w:bCs/>
-        </w:rPr>
-        <w:t xml:space="preserve"> </w:t>
+        </w:rPr>
+        <w:t xml:space="preserve">  </w:t>
       </w:r>
       <w:r>
         <w:rPr>
@@ -4475,19 +3761,8 @@
                                 <w:sz w:val="18"/>
                                 <w:szCs w:val="18"/>
                               </w:rPr>
-                              <w:t xml:space="preserve">// new </w:t>
+                              <w:t>// new subprocesss</w:t>
                             </w:r>
-                            <w:proofErr w:type="spellStart"/>
-                            <w:r>
-                              <w:rPr>
-                                <w:rFonts w:ascii="Consolas" w:hAnsi="Consolas"/>
-                                <w:color w:val="A8D08D" w:themeColor="accent6" w:themeTint="99"/>
-                                <w:sz w:val="18"/>
-                                <w:szCs w:val="18"/>
-                              </w:rPr>
-                              <w:t>subprocesss</w:t>
-                            </w:r>
-                            <w:proofErr w:type="spellEnd"/>
                           </w:p>
                           <w:p>
                             <w:pPr>
@@ -4769,19 +4044,8 @@
                                 <w:sz w:val="18"/>
                                 <w:szCs w:val="18"/>
                               </w:rPr>
-                              <w:t xml:space="preserve">// new </w:t>
+                              <w:t>// new subprocesss</w:t>
                             </w:r>
-                            <w:proofErr w:type="spellStart"/>
-                            <w:r>
-                              <w:rPr>
-                                <w:rFonts w:ascii="Consolas" w:hAnsi="Consolas"/>
-                                <w:color w:val="A8D08D" w:themeColor="accent6" w:themeTint="99"/>
-                                <w:sz w:val="18"/>
-                                <w:szCs w:val="18"/>
-                              </w:rPr>
-                              <w:t>subprocesss</w:t>
-                            </w:r>
-                            <w:proofErr w:type="spellEnd"/>
                           </w:p>
                           <w:p>
                             <w:pPr>
@@ -4961,7 +4225,6 @@
         </w:rPr>
         <w:t xml:space="preserve"> </w:t>
       </w:r>
-      <w:proofErr w:type="gramStart"/>
       <w:r>
         <w:rPr>
           <w:rFonts w:ascii="Consolas" w:hAnsi="Consolas"/>
@@ -4969,17 +4232,7 @@
           <w:bCs/>
           <w:highlight w:val="lightGray"/>
         </w:rPr>
-        <w:t>fork(</w:t>
-      </w:r>
-      <w:proofErr w:type="gramEnd"/>
-      <w:r>
-        <w:rPr>
-          <w:rFonts w:ascii="Consolas" w:hAnsi="Consolas"/>
-          <w:b/>
-          <w:bCs/>
-          <w:highlight w:val="lightGray"/>
-        </w:rPr>
-        <w:t>)</w:t>
+        <w:t>fork()</w:t>
       </w:r>
       <w:r>
         <w:rPr>
@@ -5068,13 +4321,7 @@
           <w:rPr>
             <w:rFonts w:ascii="Cambria Math" w:hAnsi="Cambria Math"/>
           </w:rPr>
-          <m:t>-1=</m:t>
-        </m:r>
-        <m:r>
-          <w:rPr>
-            <w:rFonts w:ascii="Cambria Math" w:hAnsi="Cambria Math"/>
-          </w:rPr>
-          <m:t>3</m:t>
+          <m:t>-1=3</m:t>
         </m:r>
       </m:oMath>
       <w:r>
@@ -5111,7 +4358,6 @@
         </w:rPr>
         <w:t xml:space="preserve">Afterwards, </w:t>
       </w:r>
-      <w:proofErr w:type="spellStart"/>
       <w:r>
         <w:rPr>
           <w:rFonts w:ascii="Consolas" w:hAnsi="Consolas"/>
@@ -5119,7 +4365,6 @@
         </w:rPr>
         <w:t>thread_create</w:t>
       </w:r>
-      <w:proofErr w:type="spellEnd"/>
       <w:r>
         <w:rPr>
           <w:rFonts w:ascii="Consolas" w:hAnsi="Consolas"/>
@@ -5145,13 +4390,7 @@
         <w:rPr>
           <w:rFonts w:ascii="Consolas" w:hAnsi="Consolas"/>
         </w:rPr>
-        <w:t xml:space="preserve"> </w:t>
-      </w:r>
-      <w:r>
-        <w:rPr>
-          <w:rFonts w:ascii="Consolas" w:hAnsi="Consolas"/>
-        </w:rPr>
-        <w:t xml:space="preserve">is called, which creates a new thread (2 operations, thread 0 and thread 1) within a parent task. </w:t>
+        <w:t xml:space="preserve"> is called, which creates a new thread (2 operations, thread 0 and thread 1) within a parent task. </w:t>
       </w:r>
       <w:r>
         <w:rPr>
@@ -5599,17 +4838,8 @@
           <w:b/>
           <w:bCs/>
         </w:rPr>
-        <w:t>Third</w:t>
-      </w:r>
-      <w:r>
-        <w:rPr>
-          <w:rFonts w:ascii="Consolas" w:hAnsi="Consolas"/>
-          <w:b/>
-          <w:bCs/>
-        </w:rPr>
-        <w:t xml:space="preserve"> </w:t>
-      </w:r>
-      <w:proofErr w:type="gramStart"/>
+        <w:t xml:space="preserve">Third </w:t>
+      </w:r>
       <w:r>
         <w:rPr>
           <w:rFonts w:ascii="Consolas" w:hAnsi="Consolas"/>
@@ -5617,17 +4847,7 @@
           <w:bCs/>
           <w:highlight w:val="lightGray"/>
         </w:rPr>
-        <w:t>fork(</w:t>
-      </w:r>
-      <w:proofErr w:type="gramEnd"/>
-      <w:r>
-        <w:rPr>
-          <w:rFonts w:ascii="Consolas" w:hAnsi="Consolas"/>
-          <w:b/>
-          <w:bCs/>
-          <w:highlight w:val="lightGray"/>
-        </w:rPr>
-        <w:t>)</w:t>
+        <w:t>fork()</w:t>
       </w:r>
       <w:r>
         <w:rPr>
@@ -6062,31 +5282,7 @@
                                 <w:sz w:val="18"/>
                                 <w:szCs w:val="18"/>
                               </w:rPr>
-                              <w:t>[p</w:t>
-                            </w:r>
-                            <w:r>
-                              <w:rPr>
-                                <w:rFonts w:ascii="Consolas" w:hAnsi="Consolas"/>
-                                <w:sz w:val="18"/>
-                                <w:szCs w:val="18"/>
-                              </w:rPr>
-                              <w:t>5</w:t>
-                            </w:r>
-                            <w:r>
-                              <w:rPr>
-                                <w:rFonts w:ascii="Consolas" w:hAnsi="Consolas"/>
-                                <w:sz w:val="18"/>
-                                <w:szCs w:val="18"/>
-                              </w:rPr>
-                              <w:t>] child of p</w:t>
-                            </w:r>
-                            <w:r>
-                              <w:rPr>
-                                <w:rFonts w:ascii="Consolas" w:hAnsi="Consolas"/>
-                                <w:sz w:val="18"/>
-                                <w:szCs w:val="18"/>
-                              </w:rPr>
-                              <w:t>2</w:t>
+                              <w:t>[p5] child of p2</w:t>
                             </w:r>
                           </w:p>
                           <w:p>
@@ -6455,31 +5651,7 @@
                           <w:sz w:val="18"/>
                           <w:szCs w:val="18"/>
                         </w:rPr>
-                        <w:t>[p</w:t>
-                      </w:r>
-                      <w:r>
-                        <w:rPr>
-                          <w:rFonts w:ascii="Consolas" w:hAnsi="Consolas"/>
-                          <w:sz w:val="18"/>
-                          <w:szCs w:val="18"/>
-                        </w:rPr>
-                        <w:t>5</w:t>
-                      </w:r>
-                      <w:r>
-                        <w:rPr>
-                          <w:rFonts w:ascii="Consolas" w:hAnsi="Consolas"/>
-                          <w:sz w:val="18"/>
-                          <w:szCs w:val="18"/>
-                        </w:rPr>
-                        <w:t>] child of p</w:t>
-                      </w:r>
-                      <w:r>
-                        <w:rPr>
-                          <w:rFonts w:ascii="Consolas" w:hAnsi="Consolas"/>
-                          <w:sz w:val="18"/>
-                          <w:szCs w:val="18"/>
-                        </w:rPr>
-                        <w:t>2</w:t>
+                        <w:t>[p5] child of p2</w:t>
                       </w:r>
                     </w:p>
                     <w:p>
@@ -6918,15 +6090,7 @@
             <w:sz w:val="32"/>
             <w:szCs w:val="32"/>
           </w:rPr>
-          <m:t>=</m:t>
-        </m:r>
-        <m:r>
-          <w:rPr>
-            <w:rFonts w:ascii="Cambria Math" w:hAnsi="Cambria Math"/>
-            <w:sz w:val="32"/>
-            <w:szCs w:val="32"/>
-          </w:rPr>
-          <m:t>α</m:t>
+          <m:t>=α</m:t>
         </m:r>
         <m:sSub>
           <m:sSubPr>
@@ -7342,13 +6506,7 @@
         <w:rPr>
           <w:rFonts w:ascii="Consolas" w:eastAsiaTheme="minorEastAsia" w:hAnsi="Consolas"/>
         </w:rPr>
-        <w:t xml:space="preserve"> </w:t>
-      </w:r>
-      <w:r>
-        <w:rPr>
-          <w:rFonts w:ascii="Consolas" w:eastAsiaTheme="minorEastAsia" w:hAnsi="Consolas"/>
-        </w:rPr>
-        <w:t xml:space="preserve">essentially does not apply. This being said, the most recent history which is used to give an estimate of the next CPU burst will have no quantifiable effect. Thus, the predicted value will remain the same, </w:t>
+        <w:t xml:space="preserve"> essentially does not apply. This being said, the most recent history which is used to give an estimate of the next CPU burst will have no quantifiable effect. Thus, the predicted value will remain the same, </w:t>
       </w:r>
       <m:oMath>
         <m:r>
@@ -7397,13 +6555,7 @@
           <w:rPr>
             <w:rFonts w:ascii="Cambria Math" w:hAnsi="Cambria Math"/>
           </w:rPr>
-          <m:t>α=0</m:t>
-        </m:r>
-        <m:r>
-          <w:rPr>
-            <w:rFonts w:ascii="Cambria Math" w:hAnsi="Cambria Math"/>
-          </w:rPr>
-          <m:t>.99</m:t>
+          <m:t>α=0.99</m:t>
         </m:r>
       </m:oMath>
       <w:r>
@@ -7472,13 +6624,7 @@
         <w:rPr>
           <w:rFonts w:ascii="Consolas" w:eastAsiaTheme="minorEastAsia" w:hAnsi="Consolas"/>
         </w:rPr>
-        <w:t xml:space="preserve">, </w:t>
-      </w:r>
-      <w:r>
-        <w:rPr>
-          <w:rFonts w:ascii="Consolas" w:eastAsiaTheme="minorEastAsia" w:hAnsi="Consolas"/>
-        </w:rPr>
-        <w:t xml:space="preserve">the condition of the formula </w:t>
+        <w:t xml:space="preserve">, the condition of the formula </w:t>
       </w:r>
       <m:oMath>
         <m:r>
@@ -7554,6 +6700,1620 @@
           <w:rFonts w:ascii="Consolas" w:hAnsi="Consolas"/>
         </w:rPr>
       </w:pPr>
+      <w:r>
+        <w:rPr>
+          <w:rFonts w:ascii="Consolas" w:hAnsi="Consolas"/>
+        </w:rPr>
+        <w:t xml:space="preserve">(a) </w:t>
+      </w:r>
+    </w:p>
+    <w:p>
+      <w:pPr>
+        <w:spacing w:after="0"/>
+        <w:rPr>
+          <w:rFonts w:ascii="Consolas" w:eastAsiaTheme="minorEastAsia" w:hAnsi="Consolas"/>
+        </w:rPr>
+      </w:pPr>
+      <w:r>
+        <w:rPr>
+          <w:rFonts w:ascii="Consolas" w:eastAsiaTheme="minorEastAsia" w:hAnsi="Consolas"/>
+        </w:rPr>
+        <w:t>Gantt chart</w:t>
+      </w:r>
+    </w:p>
+    <w:tbl>
+      <w:tblPr>
+        <w:tblStyle w:val="TableGrid"/>
+        <w:tblW w:w="0" w:type="auto"/>
+        <w:tblLook w:val="04A0" w:firstRow="1" w:lastRow="0" w:firstColumn="1" w:lastColumn="0" w:noHBand="0" w:noVBand="1"/>
+      </w:tblPr>
+      <w:tblGrid>
+        <w:gridCol w:w="1930"/>
+        <w:gridCol w:w="1663"/>
+        <w:gridCol w:w="1663"/>
+        <w:gridCol w:w="1932"/>
+      </w:tblGrid>
+      <w:tr>
+        <w:tc>
+          <w:tcPr>
+            <w:tcW w:w="1930" w:type="dxa"/>
+            <w:tcBorders>
+              <w:top w:val="single" w:sz="4" w:space="0" w:color="auto"/>
+              <w:left w:val="single" w:sz="4" w:space="0" w:color="auto"/>
+              <w:bottom w:val="single" w:sz="4" w:space="0" w:color="auto"/>
+              <w:right w:val="single" w:sz="4" w:space="0" w:color="auto"/>
+            </w:tcBorders>
+            <w:hideMark/>
+          </w:tcPr>
+          <w:p>
+            <w:pPr>
+              <w:rPr>
+                <w:rFonts w:ascii="Consolas" w:eastAsiaTheme="minorEastAsia" w:hAnsi="Consolas"/>
+              </w:rPr>
+            </w:pPr>
+            <w:r>
+              <w:rPr>
+                <w:rFonts w:ascii="Consolas" w:eastAsiaTheme="minorEastAsia" w:hAnsi="Consolas"/>
+              </w:rPr>
+              <w:t>Process</w:t>
+            </w:r>
+          </w:p>
+        </w:tc>
+        <w:tc>
+          <w:tcPr>
+            <w:tcW w:w="1663" w:type="dxa"/>
+            <w:tcBorders>
+              <w:top w:val="single" w:sz="4" w:space="0" w:color="auto"/>
+              <w:left w:val="single" w:sz="4" w:space="0" w:color="auto"/>
+              <w:bottom w:val="single" w:sz="4" w:space="0" w:color="auto"/>
+              <w:right w:val="single" w:sz="4" w:space="0" w:color="auto"/>
+            </w:tcBorders>
+            <w:hideMark/>
+          </w:tcPr>
+          <w:p>
+            <w:pPr>
+              <w:rPr>
+                <w:rFonts w:ascii="Consolas" w:eastAsiaTheme="minorEastAsia" w:hAnsi="Consolas"/>
+              </w:rPr>
+            </w:pPr>
+            <w:r>
+              <w:rPr>
+                <w:rFonts w:ascii="Consolas" w:eastAsiaTheme="minorEastAsia" w:hAnsi="Consolas"/>
+              </w:rPr>
+              <w:t>Priority</w:t>
+            </w:r>
+          </w:p>
+        </w:tc>
+        <w:tc>
+          <w:tcPr>
+            <w:tcW w:w="1663" w:type="dxa"/>
+            <w:tcBorders>
+              <w:top w:val="single" w:sz="4" w:space="0" w:color="auto"/>
+              <w:left w:val="single" w:sz="4" w:space="0" w:color="auto"/>
+              <w:bottom w:val="single" w:sz="4" w:space="0" w:color="auto"/>
+              <w:right w:val="single" w:sz="4" w:space="0" w:color="auto"/>
+            </w:tcBorders>
+            <w:hideMark/>
+          </w:tcPr>
+          <w:p>
+            <w:pPr>
+              <w:rPr>
+                <w:rFonts w:ascii="Consolas" w:eastAsiaTheme="minorEastAsia" w:hAnsi="Consolas"/>
+              </w:rPr>
+            </w:pPr>
+            <w:r>
+              <w:rPr>
+                <w:rFonts w:ascii="Consolas" w:eastAsiaTheme="minorEastAsia" w:hAnsi="Consolas"/>
+              </w:rPr>
+              <w:t>Burst Time</w:t>
+            </w:r>
+          </w:p>
+        </w:tc>
+        <w:tc>
+          <w:tcPr>
+            <w:tcW w:w="1932" w:type="dxa"/>
+            <w:tcBorders>
+              <w:top w:val="single" w:sz="4" w:space="0" w:color="auto"/>
+              <w:left w:val="single" w:sz="4" w:space="0" w:color="auto"/>
+              <w:bottom w:val="single" w:sz="4" w:space="0" w:color="auto"/>
+              <w:right w:val="single" w:sz="4" w:space="0" w:color="auto"/>
+            </w:tcBorders>
+            <w:hideMark/>
+          </w:tcPr>
+          <w:p>
+            <w:pPr>
+              <w:rPr>
+                <w:rFonts w:ascii="Consolas" w:eastAsiaTheme="minorEastAsia" w:hAnsi="Consolas"/>
+              </w:rPr>
+            </w:pPr>
+            <w:r>
+              <w:rPr>
+                <w:rFonts w:ascii="Consolas" w:eastAsiaTheme="minorEastAsia" w:hAnsi="Consolas"/>
+              </w:rPr>
+              <w:t xml:space="preserve">Arrival </w:t>
+            </w:r>
+          </w:p>
+        </w:tc>
+      </w:tr>
+      <w:tr>
+        <w:tc>
+          <w:tcPr>
+            <w:tcW w:w="1930" w:type="dxa"/>
+            <w:tcBorders>
+              <w:top w:val="single" w:sz="4" w:space="0" w:color="auto"/>
+              <w:left w:val="single" w:sz="4" w:space="0" w:color="auto"/>
+              <w:bottom w:val="single" w:sz="4" w:space="0" w:color="auto"/>
+              <w:right w:val="single" w:sz="4" w:space="0" w:color="auto"/>
+            </w:tcBorders>
+            <w:shd w:val="clear" w:color="auto" w:fill="B4C6E7" w:themeFill="accent1" w:themeFillTint="66"/>
+            <w:hideMark/>
+          </w:tcPr>
+          <w:p>
+            <w:pPr>
+              <w:rPr>
+                <w:rFonts w:ascii="Consolas" w:eastAsiaTheme="minorEastAsia" w:hAnsi="Consolas"/>
+              </w:rPr>
+            </w:pPr>
+            <w:r>
+              <w:rPr>
+                <w:rFonts w:ascii="Consolas" w:eastAsiaTheme="minorEastAsia" w:hAnsi="Consolas"/>
+              </w:rPr>
+              <w:t>P1</w:t>
+            </w:r>
+          </w:p>
+        </w:tc>
+        <w:tc>
+          <w:tcPr>
+            <w:tcW w:w="1663" w:type="dxa"/>
+            <w:tcBorders>
+              <w:top w:val="single" w:sz="4" w:space="0" w:color="auto"/>
+              <w:left w:val="single" w:sz="4" w:space="0" w:color="auto"/>
+              <w:bottom w:val="single" w:sz="4" w:space="0" w:color="auto"/>
+              <w:right w:val="single" w:sz="4" w:space="0" w:color="auto"/>
+            </w:tcBorders>
+            <w:shd w:val="clear" w:color="auto" w:fill="B4C6E7" w:themeFill="accent1" w:themeFillTint="66"/>
+          </w:tcPr>
+          <w:p>
+            <w:pPr>
+              <w:rPr>
+                <w:rFonts w:ascii="Consolas" w:eastAsiaTheme="minorEastAsia" w:hAnsi="Consolas"/>
+              </w:rPr>
+            </w:pPr>
+            <w:r>
+              <w:rPr>
+                <w:rFonts w:ascii="Consolas" w:eastAsiaTheme="minorEastAsia" w:hAnsi="Consolas"/>
+              </w:rPr>
+              <w:t>8</w:t>
+            </w:r>
+          </w:p>
+        </w:tc>
+        <w:tc>
+          <w:tcPr>
+            <w:tcW w:w="1663" w:type="dxa"/>
+            <w:tcBorders>
+              <w:top w:val="single" w:sz="4" w:space="0" w:color="auto"/>
+              <w:left w:val="single" w:sz="4" w:space="0" w:color="auto"/>
+              <w:bottom w:val="single" w:sz="4" w:space="0" w:color="auto"/>
+              <w:right w:val="single" w:sz="4" w:space="0" w:color="auto"/>
+            </w:tcBorders>
+            <w:shd w:val="clear" w:color="auto" w:fill="B4C6E7" w:themeFill="accent1" w:themeFillTint="66"/>
+          </w:tcPr>
+          <w:p>
+            <w:pPr>
+              <w:rPr>
+                <w:rFonts w:ascii="Consolas" w:eastAsiaTheme="minorEastAsia" w:hAnsi="Consolas"/>
+              </w:rPr>
+            </w:pPr>
+            <w:r>
+              <w:rPr>
+                <w:rFonts w:ascii="Consolas" w:eastAsiaTheme="minorEastAsia" w:hAnsi="Consolas"/>
+              </w:rPr>
+              <w:t>15</w:t>
+            </w:r>
+          </w:p>
+        </w:tc>
+        <w:tc>
+          <w:tcPr>
+            <w:tcW w:w="1932" w:type="dxa"/>
+            <w:tcBorders>
+              <w:top w:val="single" w:sz="4" w:space="0" w:color="auto"/>
+              <w:left w:val="single" w:sz="4" w:space="0" w:color="auto"/>
+              <w:bottom w:val="single" w:sz="4" w:space="0" w:color="auto"/>
+              <w:right w:val="single" w:sz="4" w:space="0" w:color="auto"/>
+            </w:tcBorders>
+            <w:shd w:val="clear" w:color="auto" w:fill="B4C6E7" w:themeFill="accent1" w:themeFillTint="66"/>
+          </w:tcPr>
+          <w:p>
+            <w:pPr>
+              <w:rPr>
+                <w:rFonts w:ascii="Consolas" w:eastAsiaTheme="minorEastAsia" w:hAnsi="Consolas"/>
+              </w:rPr>
+            </w:pPr>
+            <w:r>
+              <w:rPr>
+                <w:rFonts w:ascii="Consolas" w:eastAsiaTheme="minorEastAsia" w:hAnsi="Consolas"/>
+              </w:rPr>
+              <w:t>0</w:t>
+            </w:r>
+          </w:p>
+        </w:tc>
+      </w:tr>
+      <w:tr>
+        <w:tc>
+          <w:tcPr>
+            <w:tcW w:w="1930" w:type="dxa"/>
+            <w:tcBorders>
+              <w:top w:val="single" w:sz="4" w:space="0" w:color="auto"/>
+              <w:left w:val="single" w:sz="4" w:space="0" w:color="auto"/>
+              <w:bottom w:val="single" w:sz="4" w:space="0" w:color="auto"/>
+              <w:right w:val="single" w:sz="4" w:space="0" w:color="auto"/>
+            </w:tcBorders>
+            <w:shd w:val="clear" w:color="auto" w:fill="C5E0B3" w:themeFill="accent6" w:themeFillTint="66"/>
+            <w:hideMark/>
+          </w:tcPr>
+          <w:p>
+            <w:pPr>
+              <w:rPr>
+                <w:rFonts w:ascii="Consolas" w:eastAsiaTheme="minorEastAsia" w:hAnsi="Consolas"/>
+              </w:rPr>
+            </w:pPr>
+            <w:r>
+              <w:rPr>
+                <w:rFonts w:ascii="Consolas" w:eastAsiaTheme="minorEastAsia" w:hAnsi="Consolas"/>
+              </w:rPr>
+              <w:t>P2</w:t>
+            </w:r>
+          </w:p>
+        </w:tc>
+        <w:tc>
+          <w:tcPr>
+            <w:tcW w:w="1663" w:type="dxa"/>
+            <w:tcBorders>
+              <w:top w:val="single" w:sz="4" w:space="0" w:color="auto"/>
+              <w:left w:val="single" w:sz="4" w:space="0" w:color="auto"/>
+              <w:bottom w:val="single" w:sz="4" w:space="0" w:color="auto"/>
+              <w:right w:val="single" w:sz="4" w:space="0" w:color="auto"/>
+            </w:tcBorders>
+            <w:shd w:val="clear" w:color="auto" w:fill="C5E0B3" w:themeFill="accent6" w:themeFillTint="66"/>
+          </w:tcPr>
+          <w:p>
+            <w:pPr>
+              <w:rPr>
+                <w:rFonts w:ascii="Consolas" w:eastAsiaTheme="minorEastAsia" w:hAnsi="Consolas"/>
+              </w:rPr>
+            </w:pPr>
+            <w:r>
+              <w:rPr>
+                <w:rFonts w:ascii="Consolas" w:eastAsiaTheme="minorEastAsia" w:hAnsi="Consolas"/>
+              </w:rPr>
+              <w:t>3</w:t>
+            </w:r>
+          </w:p>
+        </w:tc>
+        <w:tc>
+          <w:tcPr>
+            <w:tcW w:w="1663" w:type="dxa"/>
+            <w:tcBorders>
+              <w:top w:val="single" w:sz="4" w:space="0" w:color="auto"/>
+              <w:left w:val="single" w:sz="4" w:space="0" w:color="auto"/>
+              <w:bottom w:val="single" w:sz="4" w:space="0" w:color="auto"/>
+              <w:right w:val="single" w:sz="4" w:space="0" w:color="auto"/>
+            </w:tcBorders>
+            <w:shd w:val="clear" w:color="auto" w:fill="C5E0B3" w:themeFill="accent6" w:themeFillTint="66"/>
+          </w:tcPr>
+          <w:p>
+            <w:pPr>
+              <w:rPr>
+                <w:rFonts w:ascii="Consolas" w:eastAsiaTheme="minorEastAsia" w:hAnsi="Consolas"/>
+              </w:rPr>
+            </w:pPr>
+            <w:r>
+              <w:rPr>
+                <w:rFonts w:ascii="Consolas" w:eastAsiaTheme="minorEastAsia" w:hAnsi="Consolas"/>
+              </w:rPr>
+              <w:t>20</w:t>
+            </w:r>
+          </w:p>
+        </w:tc>
+        <w:tc>
+          <w:tcPr>
+            <w:tcW w:w="1932" w:type="dxa"/>
+            <w:tcBorders>
+              <w:top w:val="single" w:sz="4" w:space="0" w:color="auto"/>
+              <w:left w:val="single" w:sz="4" w:space="0" w:color="auto"/>
+              <w:bottom w:val="single" w:sz="4" w:space="0" w:color="auto"/>
+              <w:right w:val="single" w:sz="4" w:space="0" w:color="auto"/>
+            </w:tcBorders>
+            <w:shd w:val="clear" w:color="auto" w:fill="C5E0B3" w:themeFill="accent6" w:themeFillTint="66"/>
+          </w:tcPr>
+          <w:p>
+            <w:pPr>
+              <w:rPr>
+                <w:rFonts w:ascii="Consolas" w:eastAsiaTheme="minorEastAsia" w:hAnsi="Consolas"/>
+              </w:rPr>
+            </w:pPr>
+            <w:r>
+              <w:rPr>
+                <w:rFonts w:ascii="Consolas" w:eastAsiaTheme="minorEastAsia" w:hAnsi="Consolas"/>
+              </w:rPr>
+              <w:t>0</w:t>
+            </w:r>
+          </w:p>
+        </w:tc>
+      </w:tr>
+      <w:tr>
+        <w:tc>
+          <w:tcPr>
+            <w:tcW w:w="1930" w:type="dxa"/>
+            <w:tcBorders>
+              <w:top w:val="single" w:sz="4" w:space="0" w:color="auto"/>
+              <w:left w:val="single" w:sz="4" w:space="0" w:color="auto"/>
+              <w:bottom w:val="single" w:sz="4" w:space="0" w:color="auto"/>
+              <w:right w:val="single" w:sz="4" w:space="0" w:color="auto"/>
+            </w:tcBorders>
+            <w:shd w:val="clear" w:color="auto" w:fill="FFE599" w:themeFill="accent4" w:themeFillTint="66"/>
+            <w:hideMark/>
+          </w:tcPr>
+          <w:p>
+            <w:pPr>
+              <w:rPr>
+                <w:rFonts w:ascii="Consolas" w:eastAsiaTheme="minorEastAsia" w:hAnsi="Consolas"/>
+              </w:rPr>
+            </w:pPr>
+            <w:r>
+              <w:rPr>
+                <w:rFonts w:ascii="Consolas" w:eastAsiaTheme="minorEastAsia" w:hAnsi="Consolas"/>
+              </w:rPr>
+              <w:t>P3</w:t>
+            </w:r>
+          </w:p>
+        </w:tc>
+        <w:tc>
+          <w:tcPr>
+            <w:tcW w:w="1663" w:type="dxa"/>
+            <w:tcBorders>
+              <w:top w:val="single" w:sz="4" w:space="0" w:color="auto"/>
+              <w:left w:val="single" w:sz="4" w:space="0" w:color="auto"/>
+              <w:bottom w:val="single" w:sz="4" w:space="0" w:color="auto"/>
+              <w:right w:val="single" w:sz="4" w:space="0" w:color="auto"/>
+            </w:tcBorders>
+            <w:shd w:val="clear" w:color="auto" w:fill="FFE599" w:themeFill="accent4" w:themeFillTint="66"/>
+          </w:tcPr>
+          <w:p>
+            <w:pPr>
+              <w:rPr>
+                <w:rFonts w:ascii="Consolas" w:eastAsiaTheme="minorEastAsia" w:hAnsi="Consolas"/>
+              </w:rPr>
+            </w:pPr>
+            <w:r>
+              <w:rPr>
+                <w:rFonts w:ascii="Consolas" w:eastAsiaTheme="minorEastAsia" w:hAnsi="Consolas"/>
+              </w:rPr>
+              <w:t>4</w:t>
+            </w:r>
+          </w:p>
+        </w:tc>
+        <w:tc>
+          <w:tcPr>
+            <w:tcW w:w="1663" w:type="dxa"/>
+            <w:tcBorders>
+              <w:top w:val="single" w:sz="4" w:space="0" w:color="auto"/>
+              <w:left w:val="single" w:sz="4" w:space="0" w:color="auto"/>
+              <w:bottom w:val="single" w:sz="4" w:space="0" w:color="auto"/>
+              <w:right w:val="single" w:sz="4" w:space="0" w:color="auto"/>
+            </w:tcBorders>
+            <w:shd w:val="clear" w:color="auto" w:fill="FFE599" w:themeFill="accent4" w:themeFillTint="66"/>
+          </w:tcPr>
+          <w:p>
+            <w:pPr>
+              <w:rPr>
+                <w:rFonts w:ascii="Consolas" w:eastAsiaTheme="minorEastAsia" w:hAnsi="Consolas"/>
+              </w:rPr>
+            </w:pPr>
+            <w:r>
+              <w:rPr>
+                <w:rFonts w:ascii="Consolas" w:eastAsiaTheme="minorEastAsia" w:hAnsi="Consolas"/>
+              </w:rPr>
+              <w:t>20</w:t>
+            </w:r>
+          </w:p>
+        </w:tc>
+        <w:tc>
+          <w:tcPr>
+            <w:tcW w:w="1932" w:type="dxa"/>
+            <w:tcBorders>
+              <w:top w:val="single" w:sz="4" w:space="0" w:color="auto"/>
+              <w:left w:val="single" w:sz="4" w:space="0" w:color="auto"/>
+              <w:bottom w:val="single" w:sz="4" w:space="0" w:color="auto"/>
+              <w:right w:val="single" w:sz="4" w:space="0" w:color="auto"/>
+            </w:tcBorders>
+            <w:shd w:val="clear" w:color="auto" w:fill="FFE599" w:themeFill="accent4" w:themeFillTint="66"/>
+          </w:tcPr>
+          <w:p>
+            <w:pPr>
+              <w:rPr>
+                <w:rFonts w:ascii="Consolas" w:eastAsiaTheme="minorEastAsia" w:hAnsi="Consolas"/>
+              </w:rPr>
+            </w:pPr>
+            <w:r>
+              <w:rPr>
+                <w:rFonts w:ascii="Consolas" w:eastAsiaTheme="minorEastAsia" w:hAnsi="Consolas"/>
+              </w:rPr>
+              <w:t>20</w:t>
+            </w:r>
+          </w:p>
+        </w:tc>
+      </w:tr>
+      <w:tr>
+        <w:tc>
+          <w:tcPr>
+            <w:tcW w:w="1930" w:type="dxa"/>
+            <w:tcBorders>
+              <w:top w:val="single" w:sz="4" w:space="0" w:color="auto"/>
+              <w:left w:val="single" w:sz="4" w:space="0" w:color="auto"/>
+              <w:bottom w:val="single" w:sz="4" w:space="0" w:color="auto"/>
+              <w:right w:val="single" w:sz="4" w:space="0" w:color="auto"/>
+            </w:tcBorders>
+            <w:shd w:val="clear" w:color="auto" w:fill="F7CAAC" w:themeFill="accent2" w:themeFillTint="66"/>
+            <w:hideMark/>
+          </w:tcPr>
+          <w:p>
+            <w:pPr>
+              <w:rPr>
+                <w:rFonts w:ascii="Consolas" w:eastAsiaTheme="minorEastAsia" w:hAnsi="Consolas"/>
+              </w:rPr>
+            </w:pPr>
+            <w:r>
+              <w:rPr>
+                <w:rFonts w:ascii="Consolas" w:eastAsiaTheme="minorEastAsia" w:hAnsi="Consolas"/>
+              </w:rPr>
+              <w:t>P4</w:t>
+            </w:r>
+          </w:p>
+        </w:tc>
+        <w:tc>
+          <w:tcPr>
+            <w:tcW w:w="1663" w:type="dxa"/>
+            <w:tcBorders>
+              <w:top w:val="single" w:sz="4" w:space="0" w:color="auto"/>
+              <w:left w:val="single" w:sz="4" w:space="0" w:color="auto"/>
+              <w:bottom w:val="single" w:sz="4" w:space="0" w:color="auto"/>
+              <w:right w:val="single" w:sz="4" w:space="0" w:color="auto"/>
+            </w:tcBorders>
+            <w:shd w:val="clear" w:color="auto" w:fill="F7CAAC" w:themeFill="accent2" w:themeFillTint="66"/>
+          </w:tcPr>
+          <w:p>
+            <w:pPr>
+              <w:rPr>
+                <w:rFonts w:ascii="Consolas" w:eastAsiaTheme="minorEastAsia" w:hAnsi="Consolas"/>
+              </w:rPr>
+            </w:pPr>
+            <w:r>
+              <w:rPr>
+                <w:rFonts w:ascii="Consolas" w:eastAsiaTheme="minorEastAsia" w:hAnsi="Consolas"/>
+              </w:rPr>
+              <w:t>4</w:t>
+            </w:r>
+          </w:p>
+        </w:tc>
+        <w:tc>
+          <w:tcPr>
+            <w:tcW w:w="1663" w:type="dxa"/>
+            <w:tcBorders>
+              <w:top w:val="single" w:sz="4" w:space="0" w:color="auto"/>
+              <w:left w:val="single" w:sz="4" w:space="0" w:color="auto"/>
+              <w:bottom w:val="single" w:sz="4" w:space="0" w:color="auto"/>
+              <w:right w:val="single" w:sz="4" w:space="0" w:color="auto"/>
+            </w:tcBorders>
+            <w:shd w:val="clear" w:color="auto" w:fill="F7CAAC" w:themeFill="accent2" w:themeFillTint="66"/>
+          </w:tcPr>
+          <w:p>
+            <w:pPr>
+              <w:rPr>
+                <w:rFonts w:ascii="Consolas" w:eastAsiaTheme="minorEastAsia" w:hAnsi="Consolas"/>
+              </w:rPr>
+            </w:pPr>
+            <w:r>
+              <w:rPr>
+                <w:rFonts w:ascii="Consolas" w:eastAsiaTheme="minorEastAsia" w:hAnsi="Consolas"/>
+              </w:rPr>
+              <w:t>20</w:t>
+            </w:r>
+          </w:p>
+        </w:tc>
+        <w:tc>
+          <w:tcPr>
+            <w:tcW w:w="1932" w:type="dxa"/>
+            <w:tcBorders>
+              <w:top w:val="single" w:sz="4" w:space="0" w:color="auto"/>
+              <w:left w:val="single" w:sz="4" w:space="0" w:color="auto"/>
+              <w:bottom w:val="single" w:sz="4" w:space="0" w:color="auto"/>
+              <w:right w:val="single" w:sz="4" w:space="0" w:color="auto"/>
+            </w:tcBorders>
+            <w:shd w:val="clear" w:color="auto" w:fill="F7CAAC" w:themeFill="accent2" w:themeFillTint="66"/>
+          </w:tcPr>
+          <w:p>
+            <w:pPr>
+              <w:rPr>
+                <w:rFonts w:ascii="Consolas" w:eastAsiaTheme="minorEastAsia" w:hAnsi="Consolas"/>
+              </w:rPr>
+            </w:pPr>
+            <w:r>
+              <w:rPr>
+                <w:rFonts w:ascii="Consolas" w:eastAsiaTheme="minorEastAsia" w:hAnsi="Consolas"/>
+              </w:rPr>
+              <w:t>25</w:t>
+            </w:r>
+          </w:p>
+        </w:tc>
+      </w:tr>
+      <w:tr>
+        <w:tc>
+          <w:tcPr>
+            <w:tcW w:w="1930" w:type="dxa"/>
+            <w:tcBorders>
+              <w:top w:val="single" w:sz="4" w:space="0" w:color="auto"/>
+              <w:left w:val="single" w:sz="4" w:space="0" w:color="auto"/>
+              <w:bottom w:val="single" w:sz="4" w:space="0" w:color="auto"/>
+              <w:right w:val="single" w:sz="4" w:space="0" w:color="auto"/>
+            </w:tcBorders>
+            <w:shd w:val="clear" w:color="auto" w:fill="D0CECE" w:themeFill="background2" w:themeFillShade="E6"/>
+            <w:hideMark/>
+          </w:tcPr>
+          <w:p>
+            <w:pPr>
+              <w:rPr>
+                <w:rFonts w:ascii="Consolas" w:eastAsiaTheme="minorEastAsia" w:hAnsi="Consolas"/>
+              </w:rPr>
+            </w:pPr>
+            <w:r>
+              <w:rPr>
+                <w:rFonts w:ascii="Consolas" w:eastAsiaTheme="minorEastAsia" w:hAnsi="Consolas"/>
+              </w:rPr>
+              <w:t>P5</w:t>
+            </w:r>
+          </w:p>
+        </w:tc>
+        <w:tc>
+          <w:tcPr>
+            <w:tcW w:w="1663" w:type="dxa"/>
+            <w:tcBorders>
+              <w:top w:val="single" w:sz="4" w:space="0" w:color="auto"/>
+              <w:left w:val="single" w:sz="4" w:space="0" w:color="auto"/>
+              <w:bottom w:val="single" w:sz="4" w:space="0" w:color="auto"/>
+              <w:right w:val="single" w:sz="4" w:space="0" w:color="auto"/>
+            </w:tcBorders>
+            <w:shd w:val="clear" w:color="auto" w:fill="D0CECE" w:themeFill="background2" w:themeFillShade="E6"/>
+          </w:tcPr>
+          <w:p>
+            <w:pPr>
+              <w:rPr>
+                <w:rFonts w:ascii="Consolas" w:eastAsiaTheme="minorEastAsia" w:hAnsi="Consolas"/>
+              </w:rPr>
+            </w:pPr>
+            <w:r>
+              <w:rPr>
+                <w:rFonts w:ascii="Consolas" w:eastAsiaTheme="minorEastAsia" w:hAnsi="Consolas"/>
+              </w:rPr>
+              <w:t>5</w:t>
+            </w:r>
+          </w:p>
+        </w:tc>
+        <w:tc>
+          <w:tcPr>
+            <w:tcW w:w="1663" w:type="dxa"/>
+            <w:tcBorders>
+              <w:top w:val="single" w:sz="4" w:space="0" w:color="auto"/>
+              <w:left w:val="single" w:sz="4" w:space="0" w:color="auto"/>
+              <w:bottom w:val="single" w:sz="4" w:space="0" w:color="auto"/>
+              <w:right w:val="single" w:sz="4" w:space="0" w:color="auto"/>
+            </w:tcBorders>
+            <w:shd w:val="clear" w:color="auto" w:fill="D0CECE" w:themeFill="background2" w:themeFillShade="E6"/>
+          </w:tcPr>
+          <w:p>
+            <w:pPr>
+              <w:rPr>
+                <w:rFonts w:ascii="Consolas" w:eastAsiaTheme="minorEastAsia" w:hAnsi="Consolas"/>
+              </w:rPr>
+            </w:pPr>
+            <w:r>
+              <w:rPr>
+                <w:rFonts w:ascii="Consolas" w:eastAsiaTheme="minorEastAsia" w:hAnsi="Consolas"/>
+              </w:rPr>
+              <w:t>5</w:t>
+            </w:r>
+          </w:p>
+        </w:tc>
+        <w:tc>
+          <w:tcPr>
+            <w:tcW w:w="1932" w:type="dxa"/>
+            <w:tcBorders>
+              <w:top w:val="single" w:sz="4" w:space="0" w:color="auto"/>
+              <w:left w:val="single" w:sz="4" w:space="0" w:color="auto"/>
+              <w:bottom w:val="single" w:sz="4" w:space="0" w:color="auto"/>
+              <w:right w:val="single" w:sz="4" w:space="0" w:color="auto"/>
+            </w:tcBorders>
+            <w:shd w:val="clear" w:color="auto" w:fill="D0CECE" w:themeFill="background2" w:themeFillShade="E6"/>
+          </w:tcPr>
+          <w:p>
+            <w:pPr>
+              <w:rPr>
+                <w:rFonts w:ascii="Consolas" w:eastAsiaTheme="minorEastAsia" w:hAnsi="Consolas"/>
+              </w:rPr>
+            </w:pPr>
+            <w:r>
+              <w:rPr>
+                <w:rFonts w:ascii="Consolas" w:eastAsiaTheme="minorEastAsia" w:hAnsi="Consolas"/>
+              </w:rPr>
+              <w:t>45</w:t>
+            </w:r>
+          </w:p>
+        </w:tc>
+      </w:tr>
+      <w:tr>
+        <w:tc>
+          <w:tcPr>
+            <w:tcW w:w="1930" w:type="dxa"/>
+            <w:tcBorders>
+              <w:top w:val="single" w:sz="4" w:space="0" w:color="auto"/>
+              <w:left w:val="single" w:sz="4" w:space="0" w:color="auto"/>
+              <w:bottom w:val="single" w:sz="4" w:space="0" w:color="auto"/>
+              <w:right w:val="single" w:sz="4" w:space="0" w:color="auto"/>
+            </w:tcBorders>
+            <w:shd w:val="clear" w:color="auto" w:fill="A393F5"/>
+            <w:hideMark/>
+          </w:tcPr>
+          <w:p>
+            <w:pPr>
+              <w:rPr>
+                <w:rFonts w:ascii="Consolas" w:eastAsiaTheme="minorEastAsia" w:hAnsi="Consolas"/>
+              </w:rPr>
+            </w:pPr>
+            <w:r>
+              <w:rPr>
+                <w:rFonts w:ascii="Consolas" w:eastAsiaTheme="minorEastAsia" w:hAnsi="Consolas"/>
+              </w:rPr>
+              <w:t>P6</w:t>
+            </w:r>
+          </w:p>
+        </w:tc>
+        <w:tc>
+          <w:tcPr>
+            <w:tcW w:w="1663" w:type="dxa"/>
+            <w:tcBorders>
+              <w:top w:val="single" w:sz="4" w:space="0" w:color="auto"/>
+              <w:left w:val="single" w:sz="4" w:space="0" w:color="auto"/>
+              <w:bottom w:val="single" w:sz="4" w:space="0" w:color="auto"/>
+              <w:right w:val="single" w:sz="4" w:space="0" w:color="auto"/>
+            </w:tcBorders>
+            <w:shd w:val="clear" w:color="auto" w:fill="A393F5"/>
+          </w:tcPr>
+          <w:p>
+            <w:pPr>
+              <w:rPr>
+                <w:rFonts w:ascii="Consolas" w:eastAsiaTheme="minorEastAsia" w:hAnsi="Consolas"/>
+              </w:rPr>
+            </w:pPr>
+            <w:r>
+              <w:rPr>
+                <w:rFonts w:ascii="Consolas" w:eastAsiaTheme="minorEastAsia" w:hAnsi="Consolas"/>
+              </w:rPr>
+              <w:t>5</w:t>
+            </w:r>
+          </w:p>
+        </w:tc>
+        <w:tc>
+          <w:tcPr>
+            <w:tcW w:w="1663" w:type="dxa"/>
+            <w:tcBorders>
+              <w:top w:val="single" w:sz="4" w:space="0" w:color="auto"/>
+              <w:left w:val="single" w:sz="4" w:space="0" w:color="auto"/>
+              <w:bottom w:val="single" w:sz="4" w:space="0" w:color="auto"/>
+              <w:right w:val="single" w:sz="4" w:space="0" w:color="auto"/>
+            </w:tcBorders>
+            <w:shd w:val="clear" w:color="auto" w:fill="A393F5"/>
+          </w:tcPr>
+          <w:p>
+            <w:pPr>
+              <w:rPr>
+                <w:rFonts w:ascii="Consolas" w:eastAsiaTheme="minorEastAsia" w:hAnsi="Consolas"/>
+              </w:rPr>
+            </w:pPr>
+            <w:r>
+              <w:rPr>
+                <w:rFonts w:ascii="Consolas" w:eastAsiaTheme="minorEastAsia" w:hAnsi="Consolas"/>
+              </w:rPr>
+              <w:t>15</w:t>
+            </w:r>
+          </w:p>
+        </w:tc>
+        <w:tc>
+          <w:tcPr>
+            <w:tcW w:w="1932" w:type="dxa"/>
+            <w:tcBorders>
+              <w:top w:val="single" w:sz="4" w:space="0" w:color="auto"/>
+              <w:left w:val="single" w:sz="4" w:space="0" w:color="auto"/>
+              <w:bottom w:val="single" w:sz="4" w:space="0" w:color="auto"/>
+              <w:right w:val="single" w:sz="4" w:space="0" w:color="auto"/>
+            </w:tcBorders>
+            <w:shd w:val="clear" w:color="auto" w:fill="A393F5"/>
+          </w:tcPr>
+          <w:p>
+            <w:pPr>
+              <w:rPr>
+                <w:rFonts w:ascii="Consolas" w:eastAsiaTheme="minorEastAsia" w:hAnsi="Consolas"/>
+              </w:rPr>
+            </w:pPr>
+            <w:r>
+              <w:rPr>
+                <w:rFonts w:ascii="Consolas" w:eastAsiaTheme="minorEastAsia" w:hAnsi="Consolas"/>
+              </w:rPr>
+              <w:t>55</w:t>
+            </w:r>
+          </w:p>
+        </w:tc>
+      </w:tr>
+    </w:tbl>
+    <w:p>
+      <w:pPr>
+        <w:spacing w:after="0"/>
+        <w:rPr>
+          <w:rFonts w:ascii="Consolas" w:hAnsi="Consolas"/>
+        </w:rPr>
+      </w:pPr>
+    </w:p>
+    <w:p>
+      <w:pPr>
+        <w:spacing w:after="0"/>
+        <w:rPr>
+          <w:rFonts w:ascii="Consolas" w:eastAsiaTheme="minorEastAsia" w:hAnsi="Consolas"/>
+        </w:rPr>
+      </w:pPr>
+    </w:p>
+    <w:tbl>
+      <w:tblPr>
+        <w:tblStyle w:val="TableGrid"/>
+        <w:tblW w:w="9690" w:type="dxa"/>
+        <w:tblLook w:val="04A0" w:firstRow="1" w:lastRow="0" w:firstColumn="1" w:lastColumn="0" w:noHBand="0" w:noVBand="1"/>
+      </w:tblPr>
+      <w:tblGrid>
+        <w:gridCol w:w="1020"/>
+        <w:gridCol w:w="1020"/>
+        <w:gridCol w:w="510"/>
+        <w:gridCol w:w="2040"/>
+        <w:gridCol w:w="510"/>
+        <w:gridCol w:w="510"/>
+        <w:gridCol w:w="1020"/>
+        <w:gridCol w:w="1020"/>
+        <w:gridCol w:w="1530"/>
+        <w:gridCol w:w="510"/>
+      </w:tblGrid>
+      <w:tr>
+        <w:tc>
+          <w:tcPr>
+            <w:tcW w:w="1020" w:type="dxa"/>
+            <w:tcBorders>
+              <w:top w:val="single" w:sz="4" w:space="0" w:color="auto"/>
+              <w:left w:val="single" w:sz="4" w:space="0" w:color="auto"/>
+              <w:bottom w:val="single" w:sz="4" w:space="0" w:color="auto"/>
+              <w:right w:val="single" w:sz="4" w:space="0" w:color="auto"/>
+            </w:tcBorders>
+            <w:shd w:val="clear" w:color="auto" w:fill="8EAADB" w:themeFill="accent1" w:themeFillTint="99"/>
+            <w:vAlign w:val="center"/>
+          </w:tcPr>
+          <w:p>
+            <w:pPr>
+              <w:jc w:val="center"/>
+              <w:rPr>
+                <w:rFonts w:ascii="Consolas" w:eastAsiaTheme="minorEastAsia" w:hAnsi="Consolas"/>
+              </w:rPr>
+            </w:pPr>
+            <w:r>
+              <w:rPr>
+                <w:rFonts w:ascii="Consolas" w:eastAsiaTheme="minorEastAsia" w:hAnsi="Consolas"/>
+              </w:rPr>
+              <w:t>P1</w:t>
+            </w:r>
+          </w:p>
+        </w:tc>
+        <w:tc>
+          <w:tcPr>
+            <w:tcW w:w="1020" w:type="dxa"/>
+            <w:tcBorders>
+              <w:top w:val="single" w:sz="4" w:space="0" w:color="auto"/>
+              <w:left w:val="single" w:sz="4" w:space="0" w:color="auto"/>
+              <w:bottom w:val="single" w:sz="4" w:space="0" w:color="auto"/>
+              <w:right w:val="single" w:sz="4" w:space="0" w:color="auto"/>
+            </w:tcBorders>
+            <w:shd w:val="clear" w:color="auto" w:fill="C5E0B3" w:themeFill="accent6" w:themeFillTint="66"/>
+            <w:vAlign w:val="center"/>
+          </w:tcPr>
+          <w:p>
+            <w:pPr>
+              <w:jc w:val="center"/>
+              <w:rPr>
+                <w:rFonts w:ascii="Consolas" w:eastAsiaTheme="minorEastAsia" w:hAnsi="Consolas"/>
+              </w:rPr>
+            </w:pPr>
+            <w:r>
+              <w:rPr>
+                <w:rFonts w:ascii="Consolas" w:eastAsiaTheme="minorEastAsia" w:hAnsi="Consolas"/>
+              </w:rPr>
+              <w:t>P2</w:t>
+            </w:r>
+          </w:p>
+        </w:tc>
+        <w:tc>
+          <w:tcPr>
+            <w:tcW w:w="510" w:type="dxa"/>
+            <w:tcBorders>
+              <w:top w:val="single" w:sz="4" w:space="0" w:color="auto"/>
+              <w:left w:val="single" w:sz="4" w:space="0" w:color="auto"/>
+              <w:bottom w:val="single" w:sz="4" w:space="0" w:color="auto"/>
+              <w:right w:val="single" w:sz="4" w:space="0" w:color="auto"/>
+            </w:tcBorders>
+            <w:shd w:val="clear" w:color="auto" w:fill="FFE599" w:themeFill="accent4" w:themeFillTint="66"/>
+          </w:tcPr>
+          <w:p>
+            <w:pPr>
+              <w:rPr>
+                <w:rFonts w:ascii="Consolas" w:eastAsiaTheme="minorEastAsia" w:hAnsi="Consolas"/>
+              </w:rPr>
+            </w:pPr>
+            <w:r>
+              <w:rPr>
+                <w:rFonts w:ascii="Consolas" w:eastAsiaTheme="minorEastAsia" w:hAnsi="Consolas"/>
+              </w:rPr>
+              <w:t>P3</w:t>
+            </w:r>
+          </w:p>
+        </w:tc>
+        <w:tc>
+          <w:tcPr>
+            <w:tcW w:w="2040" w:type="dxa"/>
+            <w:tcBorders>
+              <w:top w:val="single" w:sz="4" w:space="0" w:color="auto"/>
+              <w:left w:val="single" w:sz="4" w:space="0" w:color="auto"/>
+              <w:bottom w:val="single" w:sz="4" w:space="0" w:color="auto"/>
+              <w:right w:val="single" w:sz="4" w:space="0" w:color="auto"/>
+            </w:tcBorders>
+            <w:shd w:val="clear" w:color="auto" w:fill="F7CAAC" w:themeFill="accent2" w:themeFillTint="66"/>
+            <w:vAlign w:val="center"/>
+          </w:tcPr>
+          <w:p>
+            <w:pPr>
+              <w:jc w:val="center"/>
+              <w:rPr>
+                <w:rFonts w:ascii="Consolas" w:eastAsiaTheme="minorEastAsia" w:hAnsi="Consolas"/>
+              </w:rPr>
+            </w:pPr>
+            <w:r>
+              <w:rPr>
+                <w:rFonts w:ascii="Consolas" w:eastAsiaTheme="minorEastAsia" w:hAnsi="Consolas"/>
+              </w:rPr>
+              <w:t>P4</w:t>
+            </w:r>
+          </w:p>
+        </w:tc>
+        <w:tc>
+          <w:tcPr>
+            <w:tcW w:w="510" w:type="dxa"/>
+            <w:tcBorders>
+              <w:top w:val="single" w:sz="4" w:space="0" w:color="auto"/>
+              <w:left w:val="single" w:sz="4" w:space="0" w:color="auto"/>
+              <w:bottom w:val="single" w:sz="4" w:space="0" w:color="auto"/>
+              <w:right w:val="single" w:sz="4" w:space="0" w:color="auto"/>
+            </w:tcBorders>
+            <w:shd w:val="clear" w:color="auto" w:fill="DBDBDB" w:themeFill="accent3" w:themeFillTint="66"/>
+          </w:tcPr>
+          <w:p>
+            <w:pPr>
+              <w:rPr>
+                <w:rFonts w:ascii="Consolas" w:eastAsiaTheme="minorEastAsia" w:hAnsi="Consolas"/>
+              </w:rPr>
+            </w:pPr>
+            <w:r>
+              <w:rPr>
+                <w:rFonts w:ascii="Consolas" w:eastAsiaTheme="minorEastAsia" w:hAnsi="Consolas"/>
+              </w:rPr>
+              <w:t>P5</w:t>
+            </w:r>
+          </w:p>
+        </w:tc>
+        <w:tc>
+          <w:tcPr>
+            <w:tcW w:w="510" w:type="dxa"/>
+            <w:tcBorders>
+              <w:top w:val="single" w:sz="4" w:space="0" w:color="auto"/>
+              <w:left w:val="single" w:sz="4" w:space="0" w:color="auto"/>
+              <w:bottom w:val="single" w:sz="4" w:space="0" w:color="auto"/>
+              <w:right w:val="single" w:sz="4" w:space="0" w:color="auto"/>
+            </w:tcBorders>
+            <w:shd w:val="clear" w:color="auto" w:fill="8EAADB" w:themeFill="accent1" w:themeFillTint="99"/>
+          </w:tcPr>
+          <w:p>
+            <w:pPr>
+              <w:rPr>
+                <w:rFonts w:ascii="Consolas" w:eastAsiaTheme="minorEastAsia" w:hAnsi="Consolas"/>
+              </w:rPr>
+            </w:pPr>
+            <w:r>
+              <w:rPr>
+                <w:rFonts w:ascii="Consolas" w:eastAsiaTheme="minorEastAsia" w:hAnsi="Consolas"/>
+              </w:rPr>
+              <w:t>P1</w:t>
+            </w:r>
+          </w:p>
+        </w:tc>
+        <w:tc>
+          <w:tcPr>
+            <w:tcW w:w="1020" w:type="dxa"/>
+            <w:tcBorders>
+              <w:top w:val="single" w:sz="4" w:space="0" w:color="auto"/>
+              <w:left w:val="single" w:sz="4" w:space="0" w:color="auto"/>
+              <w:bottom w:val="single" w:sz="4" w:space="0" w:color="auto"/>
+              <w:right w:val="single" w:sz="4" w:space="0" w:color="auto"/>
+            </w:tcBorders>
+            <w:shd w:val="clear" w:color="auto" w:fill="A393F5"/>
+            <w:vAlign w:val="center"/>
+          </w:tcPr>
+          <w:p>
+            <w:pPr>
+              <w:jc w:val="center"/>
+              <w:rPr>
+                <w:rFonts w:ascii="Consolas" w:eastAsiaTheme="minorEastAsia" w:hAnsi="Consolas"/>
+              </w:rPr>
+            </w:pPr>
+            <w:r>
+              <w:rPr>
+                <w:rFonts w:ascii="Consolas" w:eastAsiaTheme="minorEastAsia" w:hAnsi="Consolas"/>
+              </w:rPr>
+              <w:t>P6</w:t>
+            </w:r>
+          </w:p>
+        </w:tc>
+        <w:tc>
+          <w:tcPr>
+            <w:tcW w:w="1020" w:type="dxa"/>
+            <w:tcBorders>
+              <w:top w:val="single" w:sz="4" w:space="0" w:color="auto"/>
+              <w:left w:val="single" w:sz="4" w:space="0" w:color="auto"/>
+              <w:bottom w:val="single" w:sz="4" w:space="0" w:color="auto"/>
+              <w:right w:val="single" w:sz="4" w:space="0" w:color="auto"/>
+            </w:tcBorders>
+            <w:shd w:val="clear" w:color="auto" w:fill="C5E0B3" w:themeFill="accent6" w:themeFillTint="66"/>
+          </w:tcPr>
+          <w:p>
+            <w:pPr>
+              <w:rPr>
+                <w:rFonts w:ascii="Consolas" w:eastAsiaTheme="minorEastAsia" w:hAnsi="Consolas"/>
+              </w:rPr>
+            </w:pPr>
+            <w:r>
+              <w:rPr>
+                <w:rFonts w:ascii="Consolas" w:eastAsiaTheme="minorEastAsia" w:hAnsi="Consolas"/>
+              </w:rPr>
+              <w:t>P2</w:t>
+            </w:r>
+          </w:p>
+        </w:tc>
+        <w:tc>
+          <w:tcPr>
+            <w:tcW w:w="1530" w:type="dxa"/>
+            <w:tcBorders>
+              <w:top w:val="single" w:sz="4" w:space="0" w:color="auto"/>
+              <w:left w:val="single" w:sz="4" w:space="0" w:color="auto"/>
+              <w:bottom w:val="single" w:sz="4" w:space="0" w:color="auto"/>
+              <w:right w:val="single" w:sz="4" w:space="0" w:color="auto"/>
+            </w:tcBorders>
+            <w:shd w:val="clear" w:color="auto" w:fill="FFE599" w:themeFill="accent4" w:themeFillTint="66"/>
+            <w:vAlign w:val="center"/>
+          </w:tcPr>
+          <w:p>
+            <w:pPr>
+              <w:jc w:val="center"/>
+              <w:rPr>
+                <w:rFonts w:ascii="Consolas" w:eastAsiaTheme="minorEastAsia" w:hAnsi="Consolas"/>
+              </w:rPr>
+            </w:pPr>
+            <w:r>
+              <w:rPr>
+                <w:rFonts w:ascii="Consolas" w:eastAsiaTheme="minorEastAsia" w:hAnsi="Consolas"/>
+              </w:rPr>
+              <w:t>P3</w:t>
+            </w:r>
+          </w:p>
+        </w:tc>
+        <w:tc>
+          <w:tcPr>
+            <w:tcW w:w="510" w:type="dxa"/>
+            <w:tcBorders>
+              <w:top w:val="single" w:sz="4" w:space="0" w:color="auto"/>
+              <w:left w:val="single" w:sz="4" w:space="0" w:color="auto"/>
+              <w:bottom w:val="single" w:sz="4" w:space="0" w:color="auto"/>
+              <w:right w:val="single" w:sz="4" w:space="0" w:color="auto"/>
+            </w:tcBorders>
+            <w:shd w:val="clear" w:color="auto" w:fill="A393F5"/>
+          </w:tcPr>
+          <w:p>
+            <w:pPr>
+              <w:rPr>
+                <w:rFonts w:ascii="Consolas" w:eastAsiaTheme="minorEastAsia" w:hAnsi="Consolas"/>
+              </w:rPr>
+            </w:pPr>
+            <w:r>
+              <w:rPr>
+                <w:rFonts w:ascii="Consolas" w:eastAsiaTheme="minorEastAsia" w:hAnsi="Consolas"/>
+              </w:rPr>
+              <w:t>P6</w:t>
+            </w:r>
+          </w:p>
+        </w:tc>
+      </w:tr>
+    </w:tbl>
+    <w:p>
+      <w:pPr>
+        <w:spacing w:after="0"/>
+        <w:rPr>
+          <w:rFonts w:ascii="Consolas" w:eastAsiaTheme="minorEastAsia" w:hAnsi="Consolas"/>
+          <w:lang w:val="en-US"/>
+        </w:rPr>
+      </w:pPr>
+      <w:r>
+        <w:rPr>
+          <w:noProof/>
+          <w:lang w:val="en-US"/>
+        </w:rPr>
+        <mc:AlternateContent>
+          <mc:Choice Requires="wps">
+            <w:drawing>
+              <wp:anchor distT="0" distB="0" distL="114300" distR="114300" simplePos="0" relativeHeight="251667456" behindDoc="0" locked="0" layoutInCell="1" allowOverlap="1" wp14:anchorId="20263915" wp14:editId="7DE91E7B">
+                <wp:simplePos x="0" y="0"/>
+                <wp:positionH relativeFrom="column">
+                  <wp:posOffset>-63663</wp:posOffset>
+                </wp:positionH>
+                <wp:positionV relativeFrom="paragraph">
+                  <wp:posOffset>24130</wp:posOffset>
+                </wp:positionV>
+                <wp:extent cx="6310266" cy="253365"/>
+                <wp:effectExtent l="0" t="0" r="0" b="0"/>
+                <wp:wrapNone/>
+                <wp:docPr id="1" name="Text Box 1"/>
+                <wp:cNvGraphicFramePr/>
+                <a:graphic xmlns:a="http://schemas.openxmlformats.org/drawingml/2006/main">
+                  <a:graphicData uri="http://schemas.microsoft.com/office/word/2010/wordprocessingShape">
+                    <wps:wsp>
+                      <wps:cNvSpPr txBox="1"/>
+                      <wps:spPr>
+                        <a:xfrm>
+                          <a:off x="0" y="0"/>
+                          <a:ext cx="6310266" cy="253365"/>
+                        </a:xfrm>
+                        <a:prstGeom prst="rect">
+                          <a:avLst/>
+                        </a:prstGeom>
+                        <a:solidFill>
+                          <a:schemeClr val="lt1"/>
+                        </a:solidFill>
+                        <a:ln w="6350">
+                          <a:noFill/>
+                        </a:ln>
+                      </wps:spPr>
+                      <wps:txbx>
+                        <w:txbxContent>
+                          <w:p>
+                            <w:r>
+                              <w:t xml:space="preserve">0       </w:t>
+                            </w:r>
+                            <w:r>
+                              <w:t xml:space="preserve">        </w:t>
+                            </w:r>
+                            <w:r>
+                              <w:t>10</w:t>
+                            </w:r>
+                            <w:r>
+                              <w:tab/>
+                              <w:t xml:space="preserve">       20 </w:t>
+                            </w:r>
+                            <w:r>
+                              <w:t xml:space="preserve">        </w:t>
+                            </w:r>
+                            <w:r>
+                              <w:t xml:space="preserve">25                   </w:t>
+                            </w:r>
+                            <w:r>
+                              <w:t xml:space="preserve">                </w:t>
+                            </w:r>
+                            <w:r>
+                              <w:t>45</w:t>
+                            </w:r>
+                            <w:r>
+                              <w:t xml:space="preserve">  </w:t>
+                            </w:r>
+                            <w:r>
+                              <w:t xml:space="preserve">  </w:t>
+                            </w:r>
+                            <w:r>
+                              <w:t xml:space="preserve"> 50  </w:t>
+                            </w:r>
+                            <w:r>
+                              <w:t xml:space="preserve">     </w:t>
+                            </w:r>
+                            <w:r>
+                              <w:t>55</w:t>
+                            </w:r>
+                            <w:r>
+                              <w:t xml:space="preserve">    </w:t>
+                            </w:r>
+                            <w:r>
+                              <w:t xml:space="preserve">            65               75                       90       95</w:t>
+                            </w:r>
+                          </w:p>
+                        </w:txbxContent>
+                      </wps:txbx>
+                      <wps:bodyPr rot="0" spcFirstLastPara="0" vertOverflow="clip" horzOverflow="clip" vert="horz" wrap="square" lIns="91440" tIns="45720" rIns="91440" bIns="45720" numCol="1" spcCol="0" rtlCol="0" fromWordArt="0" anchor="t" anchorCtr="0" forceAA="0" compatLnSpc="1">
+                        <a:prstTxWarp prst="textNoShape">
+                          <a:avLst/>
+                        </a:prstTxWarp>
+                        <a:noAutofit/>
+                      </wps:bodyPr>
+                    </wps:wsp>
+                  </a:graphicData>
+                </a:graphic>
+                <wp14:sizeRelH relativeFrom="margin">
+                  <wp14:pctWidth>0</wp14:pctWidth>
+                </wp14:sizeRelH>
+                <wp14:sizeRelV relativeFrom="margin">
+                  <wp14:pctHeight>0</wp14:pctHeight>
+                </wp14:sizeRelV>
+              </wp:anchor>
+            </w:drawing>
+          </mc:Choice>
+          <mc:Fallback>
+            <w:pict>
+              <v:shape w14:anchorId="20263915" id="Text Box 1" o:spid="_x0000_s1030" type="#_x0000_t202" style="position:absolute;margin-left:-5pt;margin-top:1.9pt;width:496.85pt;height:19.95pt;z-index:251667456;visibility:visible;mso-wrap-style:square;mso-width-percent:0;mso-height-percent:0;mso-wrap-distance-left:9pt;mso-wrap-distance-top:0;mso-wrap-distance-right:9pt;mso-wrap-distance-bottom:0;mso-position-horizontal:absolute;mso-position-horizontal-relative:text;mso-position-vertical:absolute;mso-position-vertical-relative:text;mso-width-percent:0;mso-height-percent:0;mso-width-relative:margin;mso-height-relative:margin;v-text-anchor:top" o:gfxdata="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" fillcolor="white [3201]" stroked="f" strokeweight=".5pt">
+                <v:textbox>
+                  <w:txbxContent>
+                    <w:p>
+                      <w:r>
+                        <w:t>0</w:t>
+                      </w:r>
+                      <w:r>
+                        <w:t xml:space="preserve">       </w:t>
+                      </w:r>
+                      <w:r>
+                        <w:t xml:space="preserve">        </w:t>
+                      </w:r>
+                      <w:r>
+                        <w:t>10</w:t>
+                      </w:r>
+                      <w:r>
+                        <w:tab/>
+                      </w:r>
+                      <w:r>
+                        <w:t xml:space="preserve">       20</w:t>
+                      </w:r>
+                      <w:r>
+                        <w:t xml:space="preserve"> </w:t>
+                      </w:r>
+                      <w:r>
+                        <w:t xml:space="preserve">        </w:t>
+                      </w:r>
+                      <w:r>
+                        <w:t xml:space="preserve">25                   </w:t>
+                      </w:r>
+                      <w:r>
+                        <w:t xml:space="preserve">                </w:t>
+                      </w:r>
+                      <w:r>
+                        <w:t>45</w:t>
+                      </w:r>
+                      <w:r>
+                        <w:t xml:space="preserve">  </w:t>
+                      </w:r>
+                      <w:r>
+                        <w:t xml:space="preserve">  </w:t>
+                      </w:r>
+                      <w:r>
+                        <w:t xml:space="preserve"> 50  </w:t>
+                      </w:r>
+                      <w:r>
+                        <w:t xml:space="preserve">     </w:t>
+                      </w:r>
+                      <w:r>
+                        <w:t>55</w:t>
+                      </w:r>
+                      <w:r>
+                        <w:t xml:space="preserve">    </w:t>
+                      </w:r>
+                      <w:r>
+                        <w:t xml:space="preserve">            65               75                       90       95</w:t>
+                      </w:r>
+                    </w:p>
+                  </w:txbxContent>
+                </v:textbox>
+              </v:shape>
+            </w:pict>
+          </mc:Fallback>
+        </mc:AlternateContent>
+      </w:r>
+    </w:p>
+    <w:p>
+      <w:pPr>
+        <w:spacing w:after="0"/>
+        <w:rPr>
+          <w:rFonts w:ascii="Consolas" w:hAnsi="Consolas"/>
+        </w:rPr>
+      </w:pPr>
+    </w:p>
+    <w:p>
+      <w:pPr>
+        <w:spacing w:after="0"/>
+        <w:rPr>
+          <w:rFonts w:ascii="Consolas" w:hAnsi="Consolas"/>
+        </w:rPr>
+      </w:pPr>
+    </w:p>
+    <w:p>
+      <w:pPr>
+        <w:spacing w:after="0"/>
+        <w:rPr>
+          <w:rFonts w:ascii="Consolas" w:hAnsi="Consolas"/>
+        </w:rPr>
+      </w:pPr>
+    </w:p>
+    <w:p>
+      <w:pPr>
+        <w:spacing w:after="0"/>
+        <w:rPr>
+          <w:rFonts w:ascii="Consolas" w:hAnsi="Consolas"/>
+        </w:rPr>
+      </w:pPr>
+    </w:p>
+    <w:p>
+      <w:pPr>
+        <w:spacing w:after="0"/>
+        <w:rPr>
+          <w:rFonts w:ascii="Consolas" w:hAnsi="Consolas"/>
+        </w:rPr>
+      </w:pPr>
+    </w:p>
+    <w:p>
+      <w:pPr>
+        <w:spacing w:after="0"/>
+        <w:rPr>
+          <w:rFonts w:ascii="Consolas" w:hAnsi="Consolas"/>
+        </w:rPr>
+      </w:pPr>
+    </w:p>
+    <w:p>
+      <w:pPr>
+        <w:spacing w:after="0"/>
+        <w:rPr>
+          <w:rFonts w:ascii="Consolas" w:hAnsi="Consolas"/>
+        </w:rPr>
+      </w:pPr>
+    </w:p>
+    <w:p>
+      <w:pPr>
+        <w:spacing w:after="0"/>
+        <w:rPr>
+          <w:rFonts w:ascii="Consolas" w:hAnsi="Consolas"/>
+        </w:rPr>
+      </w:pPr>
+      <w:r>
+        <w:rPr>
+          <w:rFonts w:ascii="Consolas" w:hAnsi="Consolas"/>
+        </w:rPr>
+        <w:lastRenderedPageBreak/>
+        <w:t xml:space="preserve">(b) </w:t>
+      </w:r>
+      <w:r>
+        <w:rPr>
+          <w:rFonts w:ascii="Consolas" w:hAnsi="Consolas"/>
+        </w:rPr>
+        <w:t xml:space="preserve">Turnaround = end time – arrival time </w:t>
+      </w:r>
+    </w:p>
+    <w:p>
+      <w:pPr>
+        <w:spacing w:after="0"/>
+        <w:rPr>
+          <w:rFonts w:ascii="Consolas" w:hAnsi="Consolas"/>
+        </w:rPr>
+      </w:pPr>
+      <w:r>
+        <w:rPr>
+          <w:rFonts w:ascii="Consolas" w:hAnsi="Consolas"/>
+        </w:rPr>
+        <w:t xml:space="preserve">P1: </w:t>
+      </w:r>
+      <w:r>
+        <w:rPr>
+          <w:rFonts w:ascii="Consolas" w:hAnsi="Consolas"/>
+        </w:rPr>
+        <w:t>55-0 = 55</w:t>
+      </w:r>
+    </w:p>
+    <w:p>
+      <w:pPr>
+        <w:spacing w:after="0"/>
+        <w:rPr>
+          <w:rFonts w:ascii="Consolas" w:hAnsi="Consolas"/>
+        </w:rPr>
+      </w:pPr>
+      <w:r>
+        <w:rPr>
+          <w:rFonts w:ascii="Consolas" w:hAnsi="Consolas"/>
+        </w:rPr>
+        <w:t>P2:</w:t>
+      </w:r>
+      <w:r>
+        <w:rPr>
+          <w:rFonts w:ascii="Consolas" w:hAnsi="Consolas"/>
+        </w:rPr>
+        <w:t xml:space="preserve"> 75-10 = 65</w:t>
+      </w:r>
+    </w:p>
+    <w:p>
+      <w:pPr>
+        <w:spacing w:after="0"/>
+        <w:rPr>
+          <w:rFonts w:ascii="Consolas" w:hAnsi="Consolas"/>
+        </w:rPr>
+      </w:pPr>
+      <w:r>
+        <w:rPr>
+          <w:rFonts w:ascii="Consolas" w:hAnsi="Consolas"/>
+        </w:rPr>
+        <w:t>P3:</w:t>
+      </w:r>
+      <w:r>
+        <w:rPr>
+          <w:rFonts w:ascii="Consolas" w:hAnsi="Consolas"/>
+        </w:rPr>
+        <w:t xml:space="preserve"> </w:t>
+      </w:r>
+      <w:r>
+        <w:rPr>
+          <w:rFonts w:ascii="Consolas" w:hAnsi="Consolas"/>
+        </w:rPr>
+        <w:t xml:space="preserve">90-20 = 70 </w:t>
+      </w:r>
+    </w:p>
+    <w:p>
+      <w:pPr>
+        <w:spacing w:after="0"/>
+        <w:rPr>
+          <w:rFonts w:ascii="Consolas" w:hAnsi="Consolas"/>
+        </w:rPr>
+      </w:pPr>
+      <w:r>
+        <w:rPr>
+          <w:rFonts w:ascii="Consolas" w:hAnsi="Consolas"/>
+        </w:rPr>
+        <w:t>P4:</w:t>
+      </w:r>
+      <w:r>
+        <w:rPr>
+          <w:rFonts w:ascii="Consolas" w:hAnsi="Consolas"/>
+        </w:rPr>
+        <w:t xml:space="preserve"> 45-25 = 40</w:t>
+      </w:r>
+    </w:p>
+    <w:p>
+      <w:pPr>
+        <w:spacing w:after="0"/>
+        <w:rPr>
+          <w:rFonts w:ascii="Consolas" w:hAnsi="Consolas"/>
+        </w:rPr>
+      </w:pPr>
+      <w:r>
+        <w:rPr>
+          <w:rFonts w:ascii="Consolas" w:hAnsi="Consolas"/>
+        </w:rPr>
+        <w:t>P5:</w:t>
+      </w:r>
+      <w:r>
+        <w:rPr>
+          <w:rFonts w:ascii="Consolas" w:hAnsi="Consolas"/>
+        </w:rPr>
+        <w:t xml:space="preserve"> 45-45 = 0</w:t>
+      </w:r>
+    </w:p>
+    <w:p>
+      <w:pPr>
+        <w:spacing w:after="0"/>
+        <w:rPr>
+          <w:rFonts w:ascii="Consolas" w:hAnsi="Consolas"/>
+        </w:rPr>
+      </w:pPr>
+      <w:r>
+        <w:rPr>
+          <w:rFonts w:ascii="Consolas" w:hAnsi="Consolas"/>
+        </w:rPr>
+        <w:t xml:space="preserve">P6: </w:t>
+      </w:r>
+      <w:r>
+        <w:rPr>
+          <w:rFonts w:ascii="Consolas" w:hAnsi="Consolas"/>
+        </w:rPr>
+        <w:t>95-55 = 40</w:t>
+      </w:r>
+    </w:p>
+    <w:p>
+      <w:pPr>
+        <w:spacing w:after="0"/>
+        <w:rPr>
+          <w:rFonts w:ascii="Consolas" w:hAnsi="Consolas"/>
+        </w:rPr>
+      </w:pPr>
+    </w:p>
+    <w:p>
+      <w:pPr>
+        <w:spacing w:after="0"/>
+        <w:rPr>
+          <w:rFonts w:ascii="Consolas" w:hAnsi="Consolas"/>
+        </w:rPr>
+      </w:pPr>
+      <w:r>
+        <w:rPr>
+          <w:rFonts w:ascii="Consolas" w:hAnsi="Consolas"/>
+        </w:rPr>
+        <w:t>(c)</w:t>
+      </w:r>
+      <w:r>
+        <w:rPr>
+          <w:rFonts w:ascii="Consolas" w:hAnsi="Consolas"/>
+        </w:rPr>
+        <w:t xml:space="preserve"> Wait time = Turnaround time - burst time</w:t>
+      </w:r>
+    </w:p>
+    <w:p>
+      <w:pPr>
+        <w:spacing w:after="0"/>
+        <w:rPr>
+          <w:rFonts w:ascii="Consolas" w:hAnsi="Consolas"/>
+        </w:rPr>
+      </w:pPr>
+      <w:r>
+        <w:rPr>
+          <w:rFonts w:ascii="Consolas" w:hAnsi="Consolas"/>
+        </w:rPr>
+        <w:t xml:space="preserve">P1: </w:t>
+      </w:r>
+      <w:r>
+        <w:rPr>
+          <w:rFonts w:ascii="Consolas" w:hAnsi="Consolas"/>
+        </w:rPr>
+        <w:t>55-15= 40</w:t>
+      </w:r>
+    </w:p>
+    <w:p>
+      <w:pPr>
+        <w:spacing w:after="0"/>
+        <w:rPr>
+          <w:rFonts w:ascii="Consolas" w:hAnsi="Consolas"/>
+        </w:rPr>
+      </w:pPr>
+      <w:r>
+        <w:rPr>
+          <w:rFonts w:ascii="Consolas" w:hAnsi="Consolas"/>
+        </w:rPr>
+        <w:t xml:space="preserve">P2: </w:t>
+      </w:r>
+      <w:r>
+        <w:rPr>
+          <w:rFonts w:ascii="Consolas" w:hAnsi="Consolas"/>
+        </w:rPr>
+        <w:t>65-20 = 45</w:t>
+      </w:r>
+    </w:p>
+    <w:p>
+      <w:pPr>
+        <w:spacing w:after="0"/>
+        <w:rPr>
+          <w:rFonts w:ascii="Consolas" w:hAnsi="Consolas"/>
+        </w:rPr>
+      </w:pPr>
+      <w:r>
+        <w:rPr>
+          <w:rFonts w:ascii="Consolas" w:hAnsi="Consolas"/>
+        </w:rPr>
+        <w:t xml:space="preserve">P3: </w:t>
+      </w:r>
+      <w:r>
+        <w:rPr>
+          <w:rFonts w:ascii="Consolas" w:hAnsi="Consolas"/>
+        </w:rPr>
+        <w:t xml:space="preserve">70-20 = 50 </w:t>
+      </w:r>
+    </w:p>
+    <w:p>
+      <w:pPr>
+        <w:spacing w:after="0"/>
+        <w:rPr>
+          <w:rFonts w:ascii="Consolas" w:hAnsi="Consolas"/>
+        </w:rPr>
+      </w:pPr>
+      <w:r>
+        <w:rPr>
+          <w:rFonts w:ascii="Consolas" w:hAnsi="Consolas"/>
+        </w:rPr>
+        <w:t xml:space="preserve">P4: </w:t>
+      </w:r>
+      <w:r>
+        <w:rPr>
+          <w:rFonts w:ascii="Consolas" w:hAnsi="Consolas"/>
+        </w:rPr>
+        <w:t>40-2</w:t>
+      </w:r>
+      <w:r>
+        <w:rPr>
+          <w:rFonts w:ascii="Consolas" w:hAnsi="Consolas"/>
+        </w:rPr>
+        <w:t>0</w:t>
+      </w:r>
+      <w:r>
+        <w:rPr>
+          <w:rFonts w:ascii="Consolas" w:hAnsi="Consolas"/>
+        </w:rPr>
+        <w:t xml:space="preserve"> = 20 </w:t>
+      </w:r>
+    </w:p>
+    <w:p>
+      <w:pPr>
+        <w:spacing w:after="0"/>
+        <w:rPr>
+          <w:rFonts w:ascii="Consolas" w:hAnsi="Consolas"/>
+        </w:rPr>
+      </w:pPr>
+      <w:r>
+        <w:rPr>
+          <w:rFonts w:ascii="Consolas" w:hAnsi="Consolas"/>
+        </w:rPr>
+        <w:t xml:space="preserve">P5: </w:t>
+      </w:r>
+      <w:r>
+        <w:rPr>
+          <w:rFonts w:ascii="Consolas" w:hAnsi="Consolas"/>
+        </w:rPr>
+        <w:t xml:space="preserve">0-5 = </w:t>
+      </w:r>
+      <w:r>
+        <w:rPr>
+          <w:rFonts w:ascii="Consolas" w:hAnsi="Consolas"/>
+        </w:rPr>
+        <w:t>0</w:t>
+      </w:r>
+    </w:p>
+    <w:p>
+      <w:pPr>
+        <w:spacing w:after="0"/>
+        <w:rPr>
+          <w:rFonts w:ascii="Consolas" w:hAnsi="Consolas"/>
+        </w:rPr>
+      </w:pPr>
+      <w:r>
+        <w:rPr>
+          <w:rFonts w:ascii="Consolas" w:hAnsi="Consolas"/>
+        </w:rPr>
+        <w:t xml:space="preserve">P6: </w:t>
+      </w:r>
+      <w:r>
+        <w:rPr>
+          <w:rFonts w:ascii="Consolas" w:hAnsi="Consolas"/>
+        </w:rPr>
+        <w:t>40-15 = 25</w:t>
+      </w:r>
+    </w:p>
+    <w:p>
+      <w:pPr>
+        <w:spacing w:after="0"/>
+        <w:rPr>
+          <w:rFonts w:ascii="Consolas" w:hAnsi="Consolas"/>
+        </w:rPr>
+      </w:pPr>
     </w:p>
     <w:p>
       <w:pPr>
@@ -7568,26 +8328,759 @@
         </w:rPr>
         <w:t>5.3.</w:t>
       </w:r>
-    </w:p>
-    <w:p>
-      <w:pPr>
-        <w:spacing w:after="0"/>
-        <w:rPr>
-          <w:rFonts w:ascii="Consolas" w:hAnsi="Consolas"/>
-        </w:rPr>
-      </w:pPr>
-    </w:p>
-    <w:p>
-      <w:pPr>
-        <w:spacing w:after="0"/>
-        <w:rPr>
-          <w:rFonts w:ascii="Consolas" w:hAnsi="Consolas"/>
-        </w:rPr>
-      </w:pPr>
-      <w:r>
-        <w:rPr>
-          <w:rFonts w:ascii="Consolas" w:hAnsi="Consolas"/>
-        </w:rPr>
+      <w:r>
+        <w:rPr>
+          <w:rFonts w:ascii="Consolas" w:hAnsi="Consolas"/>
+        </w:rPr>
+        <w:t xml:space="preserve"> </w:t>
+      </w:r>
+    </w:p>
+    <w:p>
+      <w:pPr>
+        <w:spacing w:after="0"/>
+        <w:rPr>
+          <w:rFonts w:ascii="Consolas" w:hAnsi="Consolas"/>
+        </w:rPr>
+      </w:pPr>
+      <w:r>
+        <w:rPr>
+          <w:rFonts w:ascii="Consolas" w:hAnsi="Consolas"/>
+        </w:rPr>
+        <w:t xml:space="preserve">(a) </w:t>
+      </w:r>
+    </w:p>
+    <w:p>
+      <w:pPr>
+        <w:spacing w:after="0"/>
+        <w:rPr>
+          <w:rFonts w:ascii="Consolas" w:hAnsi="Consolas"/>
+        </w:rPr>
+      </w:pPr>
+      <w:r>
+        <w:rPr>
+          <w:rFonts w:ascii="Consolas" w:hAnsi="Consolas"/>
+        </w:rPr>
+        <w:t>The time quantum is 1 millisecond</w:t>
+      </w:r>
+      <w:r>
+        <w:rPr>
+          <w:rFonts w:ascii="Consolas" w:hAnsi="Consolas"/>
+        </w:rPr>
+        <w:t xml:space="preserve">, irrespective of </w:t>
+      </w:r>
+      <w:r>
+        <w:rPr>
+          <w:rFonts w:ascii="Consolas" w:hAnsi="Consolas"/>
+        </w:rPr>
+        <w:t>which task is running.</w:t>
+      </w:r>
+    </w:p>
+    <w:p>
+      <w:pPr>
+        <w:spacing w:after="0"/>
+        <w:rPr>
+          <w:rFonts w:ascii="Consolas" w:hAnsi="Consolas"/>
+          <w:i/>
+          <w:iCs/>
+          <w:color w:val="FF0000"/>
+          <w:sz w:val="18"/>
+          <w:szCs w:val="18"/>
+        </w:rPr>
+      </w:pPr>
+      <w:r>
+        <w:rPr>
+          <w:rFonts w:ascii="Consolas" w:hAnsi="Consolas"/>
+        </w:rPr>
+        <w:t xml:space="preserve">Time required for </w:t>
+      </w:r>
+      <w:r>
+        <w:rPr>
+          <w:rFonts w:ascii="Consolas" w:hAnsi="Consolas"/>
+        </w:rPr>
+        <w:t>ALL</w:t>
+      </w:r>
+      <w:r>
+        <w:rPr>
+          <w:rFonts w:ascii="Consolas" w:hAnsi="Consolas"/>
+        </w:rPr>
+        <w:t xml:space="preserve"> processes: </w:t>
+      </w:r>
+      <w:r>
+        <w:rPr>
+          <w:rFonts w:ascii="Consolas" w:hAnsi="Consolas"/>
+        </w:rPr>
+        <w:t xml:space="preserve"> 1.1 </w:t>
+      </w:r>
+      <w:r>
+        <w:rPr>
+          <w:rFonts w:ascii="Consolas" w:hAnsi="Consolas"/>
+        </w:rPr>
+        <w:t xml:space="preserve">ms </w:t>
+      </w:r>
+    </w:p>
+    <w:p>
+      <w:pPr>
+        <w:spacing w:after="0"/>
+        <w:rPr>
+          <w:rFonts w:ascii="Consolas" w:hAnsi="Consolas"/>
+          <w:i/>
+          <w:iCs/>
+          <w:color w:val="FF0000"/>
+          <w:sz w:val="18"/>
+          <w:szCs w:val="18"/>
+        </w:rPr>
+      </w:pPr>
+      <w:r>
+        <w:rPr>
+          <w:rFonts w:ascii="Consolas" w:hAnsi="Consolas"/>
+          <w:i/>
+          <w:iCs/>
+          <w:color w:val="FF0000"/>
+          <w:sz w:val="18"/>
+          <w:szCs w:val="18"/>
+        </w:rPr>
+        <w:t>(tasks execute for 1ms then incur overhead cost)</w:t>
+      </w:r>
+    </w:p>
+    <w:p>
+      <w:pPr>
+        <w:spacing w:after="0"/>
+        <w:rPr>
+          <w:rFonts w:ascii="Consolas" w:hAnsi="Consolas"/>
+        </w:rPr>
+      </w:pPr>
+    </w:p>
+    <w:p>
+      <w:pPr>
+        <w:spacing w:after="0"/>
+        <w:rPr>
+          <w:rFonts w:ascii="Consolas" w:hAnsi="Consolas"/>
+          <w:b/>
+          <w:bCs/>
+        </w:rPr>
+      </w:pPr>
+      <w:r>
+        <w:rPr>
+          <w:rFonts w:ascii="Consolas" w:hAnsi="Consolas"/>
+          <w:b/>
+          <w:bCs/>
+        </w:rPr>
+        <w:t>CPU utilization:</w:t>
+      </w:r>
+      <w:r>
+        <w:rPr>
+          <w:rFonts w:ascii="Consolas" w:hAnsi="Consolas"/>
+        </w:rPr>
+        <w:t xml:space="preserve"> </w:t>
+      </w:r>
+      <w:r>
+        <w:rPr>
+          <w:rFonts w:ascii="Consolas" w:hAnsi="Consolas"/>
+          <w:b/>
+          <w:bCs/>
+        </w:rPr>
+        <w:t>0.1 millisecond overhead</w:t>
+      </w:r>
+    </w:p>
+    <w:p>
+      <w:pPr>
+        <w:spacing w:after="120"/>
+        <w:rPr>
+          <w:rFonts w:ascii="Consolas" w:hAnsi="Consolas"/>
+        </w:rPr>
+      </w:pPr>
+      <m:oMath>
+        <m:r>
+          <w:rPr>
+            <w:rFonts w:ascii="Cambria Math" w:hAnsi="Cambria Math"/>
+          </w:rPr>
+          <m:t xml:space="preserve">CPU utilization= </m:t>
+        </m:r>
+        <m:f>
+          <m:fPr>
+            <m:ctrlPr>
+              <w:rPr>
+                <w:rFonts w:ascii="Cambria Math" w:hAnsi="Cambria Math"/>
+                <w:i/>
+              </w:rPr>
+            </m:ctrlPr>
+          </m:fPr>
+          <m:num>
+            <m:r>
+              <w:rPr>
+                <w:rFonts w:ascii="Cambria Math" w:hAnsi="Cambria Math"/>
+              </w:rPr>
+              <m:t>time quantam for tasks</m:t>
+            </m:r>
+          </m:num>
+          <m:den>
+            <m:r>
+              <w:rPr>
+                <w:rFonts w:ascii="Cambria Math" w:hAnsi="Cambria Math"/>
+              </w:rPr>
+              <m:t xml:space="preserve">time require for tasks </m:t>
+            </m:r>
+          </m:den>
+        </m:f>
+      </m:oMath>
+      <w:r>
+        <w:rPr>
+          <w:rFonts w:ascii="Consolas" w:eastAsiaTheme="minorEastAsia" w:hAnsi="Consolas"/>
+        </w:rPr>
+        <w:t xml:space="preserve"> </w:t>
+      </w:r>
+    </w:p>
+    <w:p>
+      <w:pPr>
+        <w:spacing w:after="120"/>
+        <w:rPr>
+          <w:rFonts w:ascii="Consolas" w:hAnsi="Consolas"/>
+        </w:rPr>
+      </w:pPr>
+      <m:oMath>
+        <m:r>
+          <w:rPr>
+            <w:rFonts w:ascii="Cambria Math" w:hAnsi="Cambria Math"/>
+          </w:rPr>
+          <m:t xml:space="preserve">CPU utilization= </m:t>
+        </m:r>
+        <m:f>
+          <m:fPr>
+            <m:ctrlPr>
+              <w:rPr>
+                <w:rFonts w:ascii="Cambria Math" w:hAnsi="Cambria Math"/>
+                <w:i/>
+              </w:rPr>
+            </m:ctrlPr>
+          </m:fPr>
+          <m:num>
+            <m:r>
+              <w:rPr>
+                <w:rFonts w:ascii="Cambria Math" w:hAnsi="Cambria Math"/>
+              </w:rPr>
+              <m:t xml:space="preserve">1ms </m:t>
+            </m:r>
+          </m:num>
+          <m:den>
+            <m:r>
+              <w:rPr>
+                <w:rFonts w:ascii="Cambria Math" w:hAnsi="Cambria Math"/>
+              </w:rPr>
+              <m:t xml:space="preserve">1.1ms </m:t>
+            </m:r>
+          </m:den>
+        </m:f>
+        <m:r>
+          <w:rPr>
+            <w:rFonts w:ascii="Cambria Math" w:hAnsi="Cambria Math"/>
+          </w:rPr>
+          <m:t>*100=91%</m:t>
+        </m:r>
+      </m:oMath>
+      <w:r>
+        <w:rPr>
+          <w:rFonts w:ascii="Consolas" w:eastAsiaTheme="minorEastAsia" w:hAnsi="Consolas"/>
+        </w:rPr>
+        <w:t xml:space="preserve"> </w:t>
+      </w:r>
+    </w:p>
+    <w:p>
+      <w:pPr>
+        <w:spacing w:after="0"/>
+        <w:rPr>
+          <w:rFonts w:ascii="Consolas" w:hAnsi="Consolas"/>
+        </w:rPr>
+      </w:pPr>
+    </w:p>
+    <w:p>
+      <w:pPr>
+        <w:spacing w:after="0"/>
+        <w:rPr>
+          <w:rFonts w:ascii="Consolas" w:hAnsi="Consolas"/>
+        </w:rPr>
+      </w:pPr>
+      <w:r>
+        <w:rPr>
+          <w:rFonts w:ascii="Consolas" w:hAnsi="Consolas"/>
+        </w:rPr>
+        <w:t xml:space="preserve">(b) </w:t>
+      </w:r>
+    </w:p>
+    <w:p>
+      <w:pPr>
+        <w:spacing w:after="0"/>
+        <w:rPr>
+          <w:rFonts w:ascii="Consolas" w:hAnsi="Consolas"/>
+        </w:rPr>
+      </w:pPr>
+      <w:r>
+        <w:rPr>
+          <w:rFonts w:ascii="Consolas" w:hAnsi="Consolas"/>
+        </w:rPr>
+        <w:t>The time quantum is 10 milliseconds</w:t>
+      </w:r>
+      <w:r>
+        <w:rPr>
+          <w:rFonts w:ascii="Consolas" w:hAnsi="Consolas"/>
+        </w:rPr>
+        <w:t>.</w:t>
+      </w:r>
+      <w:r>
+        <w:rPr>
+          <w:rFonts w:ascii="Consolas" w:hAnsi="Consolas"/>
+        </w:rPr>
+        <w:t xml:space="preserve"> The I/O-bound tasks incur a context switch after using up</w:t>
+      </w:r>
+      <w:r>
+        <w:rPr>
+          <w:rFonts w:ascii="Consolas" w:hAnsi="Consolas"/>
+        </w:rPr>
+        <w:t xml:space="preserve"> </w:t>
+      </w:r>
+      <w:r>
+        <w:rPr>
+          <w:rFonts w:ascii="Consolas" w:hAnsi="Consolas"/>
+        </w:rPr>
+        <w:t>only 1 millisecond of the time quantum.</w:t>
+      </w:r>
+    </w:p>
+    <w:p>
+      <w:pPr>
+        <w:spacing w:after="0"/>
+        <w:rPr>
+          <w:rFonts w:ascii="Consolas" w:hAnsi="Consolas"/>
+          <w:i/>
+          <w:iCs/>
+          <w:color w:val="FF0000"/>
+          <w:sz w:val="18"/>
+          <w:szCs w:val="18"/>
+        </w:rPr>
+      </w:pPr>
+      <w:r>
+        <w:rPr>
+          <w:rFonts w:ascii="Consolas" w:hAnsi="Consolas"/>
+        </w:rPr>
+        <w:t xml:space="preserve">Time required for </w:t>
+      </w:r>
+      <w:r>
+        <w:rPr>
+          <w:rFonts w:ascii="Consolas" w:hAnsi="Consolas"/>
+        </w:rPr>
+        <w:t>I/O</w:t>
+      </w:r>
+      <w:r>
+        <w:rPr>
+          <w:rFonts w:ascii="Consolas" w:hAnsi="Consolas"/>
+        </w:rPr>
+        <w:t xml:space="preserve"> processes: </w:t>
+      </w:r>
+      <w:r>
+        <w:rPr>
+          <w:rFonts w:ascii="Consolas" w:hAnsi="Consolas"/>
+        </w:rPr>
+        <w:t xml:space="preserve"> </w:t>
+      </w:r>
+      <w:r>
+        <w:rPr>
+          <w:rFonts w:ascii="Consolas" w:hAnsi="Consolas"/>
+        </w:rPr>
+        <w:t xml:space="preserve">10*1.1 </w:t>
+      </w:r>
+      <w:r>
+        <w:rPr>
+          <w:rFonts w:ascii="Consolas" w:hAnsi="Consolas"/>
+        </w:rPr>
+        <w:t>ms</w:t>
+      </w:r>
+      <w:r>
+        <w:rPr>
+          <w:rFonts w:ascii="Consolas" w:hAnsi="Consolas"/>
+        </w:rPr>
+        <w:t xml:space="preserve"> </w:t>
+      </w:r>
+    </w:p>
+    <w:p>
+      <w:pPr>
+        <w:spacing w:after="0"/>
+        <w:rPr>
+          <w:rFonts w:ascii="Consolas" w:hAnsi="Consolas"/>
+          <w:i/>
+          <w:iCs/>
+          <w:color w:val="FF0000"/>
+          <w:sz w:val="18"/>
+          <w:szCs w:val="18"/>
+        </w:rPr>
+      </w:pPr>
+      <w:r>
+        <w:rPr>
+          <w:rFonts w:ascii="Consolas" w:hAnsi="Consolas"/>
+          <w:i/>
+          <w:iCs/>
+          <w:color w:val="FF0000"/>
+          <w:sz w:val="18"/>
+          <w:szCs w:val="18"/>
+        </w:rPr>
+        <w:t>(tasks execute for 1ms then incur overhead cost)</w:t>
+      </w:r>
+    </w:p>
+    <w:p>
+      <w:pPr>
+        <w:spacing w:after="0"/>
+        <w:rPr>
+          <w:rFonts w:ascii="Consolas" w:hAnsi="Consolas"/>
+        </w:rPr>
+      </w:pPr>
+      <w:r>
+        <w:rPr>
+          <w:rFonts w:ascii="Consolas" w:hAnsi="Consolas"/>
+        </w:rPr>
+        <w:t xml:space="preserve">Time required for CPU processes: </w:t>
+      </w:r>
+      <w:r>
+        <w:rPr>
+          <w:rFonts w:ascii="Consolas" w:hAnsi="Consolas"/>
+        </w:rPr>
+        <w:t xml:space="preserve"> 10.1</w:t>
+      </w:r>
+      <w:r>
+        <w:rPr>
+          <w:rFonts w:ascii="Consolas" w:hAnsi="Consolas"/>
+        </w:rPr>
+        <w:t xml:space="preserve"> ms</w:t>
+      </w:r>
+    </w:p>
+    <w:p>
+      <w:pPr>
+        <w:spacing w:after="0"/>
+        <w:rPr>
+          <w:rFonts w:ascii="Consolas" w:hAnsi="Consolas"/>
+          <w:i/>
+          <w:iCs/>
+          <w:color w:val="FF0000"/>
+          <w:sz w:val="18"/>
+          <w:szCs w:val="18"/>
+        </w:rPr>
+      </w:pPr>
+      <w:r>
+        <w:rPr>
+          <w:rFonts w:ascii="Consolas" w:hAnsi="Consolas"/>
+          <w:i/>
+          <w:iCs/>
+          <w:color w:val="FF0000"/>
+          <w:sz w:val="18"/>
+          <w:szCs w:val="18"/>
+        </w:rPr>
+        <w:t>(tasks execute for 1</w:t>
+      </w:r>
+      <w:r>
+        <w:rPr>
+          <w:rFonts w:ascii="Consolas" w:hAnsi="Consolas"/>
+          <w:i/>
+          <w:iCs/>
+          <w:color w:val="FF0000"/>
+          <w:sz w:val="18"/>
+          <w:szCs w:val="18"/>
+        </w:rPr>
+        <w:t>0</w:t>
+      </w:r>
+      <w:r>
+        <w:rPr>
+          <w:rFonts w:ascii="Consolas" w:hAnsi="Consolas"/>
+          <w:i/>
+          <w:iCs/>
+          <w:color w:val="FF0000"/>
+          <w:sz w:val="18"/>
+          <w:szCs w:val="18"/>
+        </w:rPr>
+        <w:t>ms then incur overhead cost)</w:t>
+      </w:r>
+    </w:p>
+    <w:p>
+      <w:pPr>
+        <w:spacing w:after="0"/>
+        <w:rPr>
+          <w:rFonts w:ascii="Consolas" w:hAnsi="Consolas"/>
+        </w:rPr>
+      </w:pPr>
+    </w:p>
+    <w:p>
+      <w:pPr>
+        <w:spacing w:after="0"/>
+        <w:rPr>
+          <w:rFonts w:ascii="Consolas" w:hAnsi="Consolas"/>
+        </w:rPr>
+      </w:pPr>
+    </w:p>
+    <w:p>
+      <w:pPr>
+        <w:spacing w:after="0"/>
+        <w:rPr>
+          <w:rFonts w:ascii="Consolas" w:hAnsi="Consolas"/>
+          <w:b/>
+          <w:bCs/>
+        </w:rPr>
+      </w:pPr>
+      <w:r>
+        <w:rPr>
+          <w:rFonts w:ascii="Consolas" w:hAnsi="Consolas"/>
+          <w:b/>
+          <w:bCs/>
+        </w:rPr>
+        <w:t>CPU utilization:</w:t>
+      </w:r>
+      <w:r>
+        <w:rPr>
+          <w:rFonts w:ascii="Consolas" w:hAnsi="Consolas"/>
+        </w:rPr>
+        <w:t xml:space="preserve"> </w:t>
+      </w:r>
+      <w:r>
+        <w:rPr>
+          <w:rFonts w:ascii="Consolas" w:hAnsi="Consolas"/>
+          <w:b/>
+          <w:bCs/>
+        </w:rPr>
+        <w:t>0.1 millisecond overhead</w:t>
+      </w:r>
+    </w:p>
+    <w:p>
+      <w:pPr>
+        <w:spacing w:after="120"/>
+        <w:rPr>
+          <w:rFonts w:ascii="Consolas" w:eastAsiaTheme="minorEastAsia" w:hAnsi="Consolas"/>
+        </w:rPr>
+      </w:pPr>
+      <m:oMath>
+        <m:r>
+          <w:rPr>
+            <w:rFonts w:ascii="Cambria Math" w:hAnsi="Cambria Math"/>
+          </w:rPr>
+          <m:t xml:space="preserve">CPU utilization= </m:t>
+        </m:r>
+        <m:f>
+          <m:fPr>
+            <m:ctrlPr>
+              <w:rPr>
+                <w:rFonts w:ascii="Cambria Math" w:hAnsi="Cambria Math"/>
+                <w:i/>
+              </w:rPr>
+            </m:ctrlPr>
+          </m:fPr>
+          <m:num>
+            <m:r>
+              <w:rPr>
+                <w:rFonts w:ascii="Cambria Math" w:hAnsi="Cambria Math"/>
+              </w:rPr>
+              <m:t>time quantam for tasks</m:t>
+            </m:r>
+          </m:num>
+          <m:den>
+            <m:r>
+              <w:rPr>
+                <w:rFonts w:ascii="Cambria Math" w:hAnsi="Cambria Math"/>
+              </w:rPr>
+              <m:t xml:space="preserve">time require for tasks </m:t>
+            </m:r>
+          </m:den>
+        </m:f>
+      </m:oMath>
+      <w:r>
+        <w:rPr>
+          <w:rFonts w:ascii="Consolas" w:eastAsiaTheme="minorEastAsia" w:hAnsi="Consolas"/>
+        </w:rPr>
+        <w:t xml:space="preserve"> </w:t>
+      </w:r>
+    </w:p>
+    <w:p>
+      <w:pPr>
+        <w:spacing w:after="120"/>
+        <w:rPr>
+          <w:rFonts w:ascii="Consolas" w:eastAsiaTheme="minorEastAsia" w:hAnsi="Consolas"/>
+        </w:rPr>
+      </w:pPr>
+      <m:oMath>
+        <m:r>
+          <w:rPr>
+            <w:rFonts w:ascii="Cambria Math" w:hAnsi="Cambria Math"/>
+          </w:rPr>
+          <m:t xml:space="preserve">CPU utilization= </m:t>
+        </m:r>
+        <m:f>
+          <m:fPr>
+            <m:ctrlPr>
+              <w:rPr>
+                <w:rFonts w:ascii="Cambria Math" w:hAnsi="Cambria Math"/>
+                <w:i/>
+              </w:rPr>
+            </m:ctrlPr>
+          </m:fPr>
+          <m:num>
+            <m:r>
+              <w:rPr>
+                <w:rFonts w:ascii="Cambria Math" w:hAnsi="Cambria Math"/>
+              </w:rPr>
+              <m:t>10ms+10ms</m:t>
+            </m:r>
+          </m:num>
+          <m:den>
+            <m:d>
+              <m:dPr>
+                <m:ctrlPr>
+                  <w:rPr>
+                    <w:rFonts w:ascii="Cambria Math" w:hAnsi="Cambria Math"/>
+                    <w:i/>
+                  </w:rPr>
+                </m:ctrlPr>
+              </m:dPr>
+              <m:e>
+                <m:r>
+                  <w:rPr>
+                    <w:rFonts w:ascii="Cambria Math" w:hAnsi="Cambria Math"/>
+                  </w:rPr>
+                  <m:t>10*1.1</m:t>
+                </m:r>
+              </m:e>
+            </m:d>
+            <m:r>
+              <w:rPr>
+                <w:rFonts w:ascii="Cambria Math" w:hAnsi="Cambria Math"/>
+              </w:rPr>
+              <m:t>+ 10.1ms</m:t>
+            </m:r>
+          </m:den>
+        </m:f>
+      </m:oMath>
+      <w:r>
+        <w:rPr>
+          <w:rFonts w:ascii="Consolas" w:eastAsiaTheme="minorEastAsia" w:hAnsi="Consolas"/>
+        </w:rPr>
+        <w:t xml:space="preserve"> </w:t>
+      </w:r>
+    </w:p>
+    <w:p>
+      <w:pPr>
+        <w:spacing w:after="120"/>
+        <w:rPr>
+          <w:rFonts w:ascii="Consolas" w:eastAsiaTheme="minorEastAsia" w:hAnsi="Consolas"/>
+        </w:rPr>
+      </w:pPr>
+      <m:oMath>
+        <m:r>
+          <w:rPr>
+            <w:rFonts w:ascii="Cambria Math" w:hAnsi="Cambria Math"/>
+          </w:rPr>
+          <m:t xml:space="preserve">CPU utilization= </m:t>
+        </m:r>
+        <m:f>
+          <m:fPr>
+            <m:ctrlPr>
+              <w:rPr>
+                <w:rFonts w:ascii="Cambria Math" w:hAnsi="Cambria Math"/>
+                <w:i/>
+              </w:rPr>
+            </m:ctrlPr>
+          </m:fPr>
+          <m:num>
+            <m:r>
+              <w:rPr>
+                <w:rFonts w:ascii="Cambria Math" w:hAnsi="Cambria Math"/>
+              </w:rPr>
+              <m:t>20</m:t>
+            </m:r>
+          </m:num>
+          <m:den>
+            <m:r>
+              <w:rPr>
+                <w:rFonts w:ascii="Cambria Math" w:hAnsi="Cambria Math"/>
+              </w:rPr>
+              <m:t>21.1</m:t>
+            </m:r>
+          </m:den>
+        </m:f>
+        <m:r>
+          <w:rPr>
+            <w:rFonts w:ascii="Cambria Math" w:hAnsi="Cambria Math"/>
+          </w:rPr>
+          <m:t xml:space="preserve"> * 100 = 94%.</m:t>
+        </m:r>
+      </m:oMath>
+      <w:r>
+        <w:rPr>
+          <w:rFonts w:ascii="Consolas" w:eastAsiaTheme="minorEastAsia" w:hAnsi="Consolas"/>
+        </w:rPr>
+        <w:t xml:space="preserve"> </w:t>
+      </w:r>
+    </w:p>
+    <w:p>
+      <w:pPr>
+        <w:spacing w:after="0"/>
+        <w:rPr>
+          <w:rFonts w:ascii="Consolas" w:hAnsi="Consolas"/>
+        </w:rPr>
+      </w:pPr>
+    </w:p>
+    <w:p>
+      <w:pPr>
+        <w:spacing w:after="0"/>
+        <w:rPr>
+          <w:rFonts w:ascii="Consolas" w:hAnsi="Consolas"/>
+          <w:b/>
+          <w:bCs/>
+        </w:rPr>
+      </w:pPr>
+    </w:p>
+    <w:p>
+      <w:pPr>
+        <w:spacing w:after="0"/>
+        <w:rPr>
+          <w:rFonts w:ascii="Consolas" w:hAnsi="Consolas"/>
+        </w:rPr>
+      </w:pPr>
+    </w:p>
+    <w:p>
+      <w:pPr>
+        <w:spacing w:after="0"/>
+        <w:rPr>
+          <w:rFonts w:ascii="Consolas" w:hAnsi="Consolas"/>
+        </w:rPr>
+      </w:pPr>
+    </w:p>
+    <w:p>
+      <w:pPr>
+        <w:spacing w:after="0"/>
+        <w:rPr>
+          <w:rFonts w:ascii="Consolas" w:hAnsi="Consolas"/>
+        </w:rPr>
+      </w:pPr>
+    </w:p>
+    <w:p>
+      <w:pPr>
+        <w:spacing w:after="0"/>
+        <w:rPr>
+          <w:rFonts w:ascii="Consolas" w:hAnsi="Consolas"/>
+        </w:rPr>
+      </w:pPr>
+    </w:p>
+    <w:p>
+      <w:pPr>
+        <w:spacing w:after="0"/>
+        <w:rPr>
+          <w:rFonts w:ascii="Consolas" w:hAnsi="Consolas"/>
+        </w:rPr>
+      </w:pPr>
+    </w:p>
+    <w:p>
+      <w:pPr>
+        <w:spacing w:after="0"/>
+        <w:rPr>
+          <w:rFonts w:ascii="Consolas" w:hAnsi="Consolas"/>
+        </w:rPr>
+      </w:pPr>
+      <w:r>
+        <w:rPr>
+          <w:rFonts w:ascii="Consolas" w:hAnsi="Consolas"/>
+        </w:rPr>
+        <w:lastRenderedPageBreak/>
         <w:t xml:space="preserve">Question 6 </w:t>
       </w:r>
     </w:p>
@@ -7712,11 +9205,15 @@
         <w:spacing w:after="0"/>
         <w:rPr>
           <w:rFonts w:ascii="Consolas" w:hAnsi="Consolas"/>
-        </w:rPr>
-      </w:pPr>
-      <w:r>
-        <w:rPr>
-          <w:rFonts w:ascii="Consolas" w:hAnsi="Consolas"/>
+          <w:b/>
+          <w:bCs/>
+        </w:rPr>
+      </w:pPr>
+      <w:r>
+        <w:rPr>
+          <w:rFonts w:ascii="Consolas" w:hAnsi="Consolas"/>
+          <w:b/>
+          <w:bCs/>
         </w:rPr>
         <w:t>Question 8</w:t>
       </w:r>
@@ -7726,6 +9223,16 @@
         <w:spacing w:after="0"/>
         <w:rPr>
           <w:rFonts w:ascii="Consolas" w:hAnsi="Consolas"/>
+          <w:b/>
+          <w:bCs/>
+        </w:rPr>
+      </w:pPr>
+    </w:p>
+    <w:p>
+      <w:pPr>
+        <w:spacing w:after="0"/>
+        <w:rPr>
+          <w:rFonts w:ascii="Consolas" w:hAnsi="Consolas"/>
         </w:rPr>
       </w:pPr>
       <w:r>
@@ -7746,6 +9253,296 @@
         <w:rPr>
           <w:rFonts w:ascii="Consolas" w:hAnsi="Consolas"/>
         </w:rPr>
+        <w:t>Type 0</w:t>
+      </w:r>
+      <w:r>
+        <w:rPr>
+          <w:rFonts w:ascii="Consolas" w:hAnsi="Consolas"/>
+        </w:rPr>
+        <w:t xml:space="preserve"> hypervisors</w:t>
+      </w:r>
+    </w:p>
+    <w:p>
+      <w:pPr>
+        <w:spacing w:after="0"/>
+        <w:rPr>
+          <w:rFonts w:ascii="Consolas" w:hAnsi="Consolas"/>
+        </w:rPr>
+      </w:pPr>
+      <w:r>
+        <w:rPr>
+          <w:rFonts w:ascii="Consolas" w:hAnsi="Consolas"/>
+        </w:rPr>
+        <w:t>I</w:t>
+      </w:r>
+      <w:r>
+        <w:rPr>
+          <w:rFonts w:ascii="Consolas" w:hAnsi="Consolas"/>
+        </w:rPr>
+        <w:t>mplemented by F</w:t>
+      </w:r>
+      <w:r>
+        <w:rPr>
+          <w:rFonts w:ascii="Consolas" w:hAnsi="Consolas"/>
+        </w:rPr>
+        <w:t>i</w:t>
+      </w:r>
+      <w:r>
+        <w:rPr>
+          <w:rFonts w:ascii="Consolas" w:hAnsi="Consolas"/>
+        </w:rPr>
+        <w:t>rmware</w:t>
+      </w:r>
+      <w:r>
+        <w:rPr>
+          <w:rFonts w:ascii="Consolas" w:hAnsi="Consolas"/>
+        </w:rPr>
+        <w:t>. L</w:t>
+      </w:r>
+      <w:r>
+        <w:rPr>
+          <w:rFonts w:ascii="Consolas" w:hAnsi="Consolas"/>
+        </w:rPr>
+        <w:t>ow overhead but generally</w:t>
+      </w:r>
+      <w:r>
+        <w:rPr>
+          <w:rFonts w:ascii="Consolas" w:hAnsi="Consolas"/>
+        </w:rPr>
+        <w:t xml:space="preserve"> </w:t>
+      </w:r>
+      <w:r>
+        <w:rPr>
+          <w:rFonts w:ascii="Consolas" w:hAnsi="Consolas"/>
+        </w:rPr>
+        <w:t>fewer features. These VMMs, which are commonly</w:t>
+      </w:r>
+      <w:r>
+        <w:rPr>
+          <w:rFonts w:ascii="Consolas" w:hAnsi="Consolas"/>
+        </w:rPr>
+        <w:t xml:space="preserve"> </w:t>
+      </w:r>
+      <w:r>
+        <w:rPr>
+          <w:rFonts w:ascii="Consolas" w:hAnsi="Consolas"/>
+        </w:rPr>
+        <w:t>found in mainframe and large to midsized servers</w:t>
+      </w:r>
+      <w:r>
+        <w:rPr>
+          <w:rFonts w:ascii="Consolas" w:hAnsi="Consolas"/>
+        </w:rPr>
+        <w:t xml:space="preserve">. </w:t>
+      </w:r>
+    </w:p>
+    <w:p>
+      <w:pPr>
+        <w:spacing w:after="0"/>
+        <w:rPr>
+          <w:rFonts w:ascii="Consolas" w:hAnsi="Consolas"/>
+        </w:rPr>
+      </w:pPr>
+    </w:p>
+    <w:p>
+      <w:pPr>
+        <w:spacing w:after="0"/>
+        <w:rPr>
+          <w:rFonts w:ascii="Consolas" w:hAnsi="Consolas"/>
+        </w:rPr>
+      </w:pPr>
+      <w:r>
+        <w:rPr>
+          <w:rFonts w:ascii="Consolas" w:hAnsi="Consolas"/>
+        </w:rPr>
+        <w:t>Type 1</w:t>
+      </w:r>
+      <w:r>
+        <w:rPr>
+          <w:rFonts w:ascii="Consolas" w:hAnsi="Consolas"/>
+        </w:rPr>
+        <w:t xml:space="preserve"> hypervisors. </w:t>
+      </w:r>
+    </w:p>
+    <w:p>
+      <w:pPr>
+        <w:spacing w:after="0"/>
+        <w:rPr>
+          <w:rFonts w:ascii="Consolas" w:hAnsi="Consolas"/>
+        </w:rPr>
+      </w:pPr>
+      <w:r>
+        <w:rPr>
+          <w:rFonts w:ascii="Consolas" w:hAnsi="Consolas"/>
+        </w:rPr>
+        <w:t>S</w:t>
+      </w:r>
+      <w:r>
+        <w:rPr>
+          <w:rFonts w:ascii="Consolas" w:hAnsi="Consolas"/>
+        </w:rPr>
+        <w:t>pecial purpose software or general</w:t>
+      </w:r>
+      <w:r>
+        <w:rPr>
+          <w:rFonts w:ascii="Consolas" w:hAnsi="Consolas"/>
+        </w:rPr>
+        <w:t>-</w:t>
+      </w:r>
+      <w:r>
+        <w:rPr>
+          <w:rFonts w:ascii="Consolas" w:hAnsi="Consolas"/>
+        </w:rPr>
+        <w:t>purpose operating</w:t>
+      </w:r>
+      <w:r>
+        <w:rPr>
+          <w:rFonts w:ascii="Consolas" w:hAnsi="Consolas"/>
+        </w:rPr>
+        <w:t xml:space="preserve"> </w:t>
+      </w:r>
+      <w:r>
+        <w:rPr>
+          <w:rFonts w:ascii="Consolas" w:hAnsi="Consolas"/>
+        </w:rPr>
+        <w:t xml:space="preserve">systems that </w:t>
+      </w:r>
+      <w:r>
+        <w:rPr>
+          <w:rFonts w:ascii="Consolas" w:hAnsi="Consolas"/>
+        </w:rPr>
+        <w:t xml:space="preserve">are </w:t>
+      </w:r>
+      <w:r>
+        <w:rPr>
+          <w:rFonts w:ascii="Consolas" w:hAnsi="Consolas"/>
+        </w:rPr>
+        <w:t>built</w:t>
+      </w:r>
+      <w:r>
+        <w:rPr>
+          <w:rFonts w:ascii="Consolas" w:hAnsi="Consolas"/>
+        </w:rPr>
+        <w:t xml:space="preserve"> to provide virt</w:t>
+      </w:r>
+      <w:r>
+        <w:rPr>
+          <w:rFonts w:ascii="Consolas" w:hAnsi="Consolas"/>
+        </w:rPr>
+        <w:t>u</w:t>
+      </w:r>
+      <w:r>
+        <w:rPr>
+          <w:rFonts w:ascii="Consolas" w:hAnsi="Consolas"/>
+        </w:rPr>
+        <w:t>alization</w:t>
+      </w:r>
+      <w:r>
+        <w:rPr>
+          <w:rFonts w:ascii="Consolas" w:hAnsi="Consolas"/>
+        </w:rPr>
+        <w:t>.</w:t>
+      </w:r>
+    </w:p>
+    <w:p>
+      <w:pPr>
+        <w:spacing w:after="0"/>
+        <w:rPr>
+          <w:rFonts w:ascii="Consolas" w:hAnsi="Consolas"/>
+        </w:rPr>
+      </w:pPr>
+    </w:p>
+    <w:p>
+      <w:pPr>
+        <w:spacing w:after="0"/>
+        <w:rPr>
+          <w:rFonts w:ascii="Consolas" w:hAnsi="Consolas"/>
+        </w:rPr>
+      </w:pPr>
+      <w:r>
+        <w:rPr>
+          <w:rFonts w:ascii="Consolas" w:hAnsi="Consolas"/>
+        </w:rPr>
+        <w:t>Type 2</w:t>
+      </w:r>
+      <w:r>
+        <w:rPr>
+          <w:rFonts w:ascii="Consolas" w:hAnsi="Consolas"/>
+        </w:rPr>
+        <w:t xml:space="preserve"> hypervisors </w:t>
+      </w:r>
+    </w:p>
+    <w:p>
+      <w:pPr>
+        <w:spacing w:after="0"/>
+        <w:rPr>
+          <w:rFonts w:ascii="Consolas" w:hAnsi="Consolas"/>
+        </w:rPr>
+      </w:pPr>
+      <w:r>
+        <w:rPr>
+          <w:rFonts w:ascii="Consolas" w:hAnsi="Consolas"/>
+        </w:rPr>
+        <w:t>Applications that run on standard operating systems but provide VMM</w:t>
+      </w:r>
+    </w:p>
+    <w:p>
+      <w:pPr>
+        <w:spacing w:after="0"/>
+        <w:rPr>
+          <w:rFonts w:ascii="Consolas" w:hAnsi="Consolas"/>
+        </w:rPr>
+      </w:pPr>
+      <w:r>
+        <w:rPr>
+          <w:rFonts w:ascii="Consolas" w:hAnsi="Consolas"/>
+        </w:rPr>
+        <w:t>features to guest operating systems</w:t>
+      </w:r>
+      <w:r>
+        <w:rPr>
+          <w:rFonts w:ascii="Consolas" w:hAnsi="Consolas"/>
+        </w:rPr>
+        <w:t xml:space="preserve">. </w:t>
+      </w:r>
+      <w:r>
+        <w:rPr>
+          <w:rFonts w:ascii="Consolas" w:hAnsi="Consolas"/>
+        </w:rPr>
+        <w:t>More overhead and fewer features than</w:t>
+      </w:r>
+      <w:r>
+        <w:rPr>
+          <w:rFonts w:ascii="Consolas" w:hAnsi="Consolas"/>
+        </w:rPr>
+        <w:t xml:space="preserve"> </w:t>
+      </w:r>
+      <w:r>
+        <w:rPr>
+          <w:rFonts w:ascii="Consolas" w:hAnsi="Consolas"/>
+        </w:rPr>
+        <w:t>type 1</w:t>
+      </w:r>
+    </w:p>
+    <w:p>
+      <w:pPr>
+        <w:spacing w:after="0"/>
+        <w:rPr>
+          <w:rFonts w:ascii="Consolas" w:hAnsi="Consolas"/>
+        </w:rPr>
+      </w:pPr>
+    </w:p>
+    <w:p>
+      <w:pPr>
+        <w:spacing w:after="0"/>
+        <w:rPr>
+          <w:rFonts w:ascii="Consolas" w:hAnsi="Consolas"/>
+        </w:rPr>
+      </w:pPr>
+      <w:r>
+        <w:rPr>
+          <w:rFonts w:ascii="Consolas" w:hAnsi="Consolas"/>
+        </w:rPr>
         <w:t>8.2.</w:t>
       </w:r>
     </w:p>
@@ -7756,6 +9553,189 @@
           <w:rFonts w:ascii="Consolas" w:hAnsi="Consolas"/>
         </w:rPr>
       </w:pPr>
+      <w:r>
+        <w:rPr>
+          <w:rFonts w:ascii="Consolas" w:hAnsi="Consolas"/>
+        </w:rPr>
+        <w:t xml:space="preserve">A CPU is able to execute instructions at two levels: user mode and kernel mode (elevated </w:t>
+      </w:r>
+      <w:r>
+        <w:rPr>
+          <w:rFonts w:ascii="Consolas" w:hAnsi="Consolas"/>
+        </w:rPr>
+        <w:t>privileges</w:t>
+      </w:r>
+      <w:r>
+        <w:rPr>
+          <w:rFonts w:ascii="Consolas" w:hAnsi="Consolas"/>
+        </w:rPr>
+        <w:t>)</w:t>
+      </w:r>
+      <w:r>
+        <w:rPr>
+          <w:rFonts w:ascii="Consolas" w:hAnsi="Consolas"/>
+        </w:rPr>
+        <w:t xml:space="preserve">. </w:t>
+      </w:r>
+      <w:r>
+        <w:rPr>
+          <w:rFonts w:ascii="Consolas" w:hAnsi="Consolas"/>
+        </w:rPr>
+        <w:t xml:space="preserve">A VMM or hypervisor will </w:t>
+      </w:r>
+      <w:r>
+        <w:rPr>
+          <w:rFonts w:ascii="Consolas" w:hAnsi="Consolas"/>
+        </w:rPr>
+        <w:t>have</w:t>
+      </w:r>
+      <w:r>
+        <w:rPr>
+          <w:rFonts w:ascii="Consolas" w:hAnsi="Consolas"/>
+        </w:rPr>
+        <w:t xml:space="preserve"> two separate modes: virtual user mode and virtual kernel mode. </w:t>
+      </w:r>
+    </w:p>
+    <w:p>
+      <w:pPr>
+        <w:spacing w:after="0"/>
+        <w:rPr>
+          <w:rFonts w:ascii="Consolas" w:hAnsi="Consolas"/>
+        </w:rPr>
+      </w:pPr>
+    </w:p>
+    <w:p>
+      <w:pPr>
+        <w:spacing w:after="0"/>
+        <w:rPr>
+          <w:rFonts w:ascii="Consolas" w:hAnsi="Consolas"/>
+        </w:rPr>
+      </w:pPr>
+      <w:r>
+        <w:rPr>
+          <w:rFonts w:ascii="Consolas" w:hAnsi="Consolas"/>
+        </w:rPr>
+        <w:t>If the guest attempts a privileged instruction, the hypervisor will gain control, analyse the error, execute the operation and return to the guest in user mode. This is trap-and-emulate.</w:t>
+      </w:r>
+    </w:p>
+    <w:p>
+      <w:pPr>
+        <w:tabs>
+          <w:tab w:val="left" w:pos="3279"/>
+        </w:tabs>
+        <w:spacing w:after="0"/>
+        <w:rPr>
+          <w:rFonts w:ascii="Consolas" w:hAnsi="Consolas"/>
+        </w:rPr>
+      </w:pPr>
+      <w:r>
+        <w:rPr>
+          <w:rFonts w:ascii="Consolas" w:hAnsi="Consolas"/>
+        </w:rPr>
+        <w:tab/>
+      </w:r>
+    </w:p>
+    <w:p>
+      <w:pPr>
+        <w:tabs>
+          <w:tab w:val="left" w:pos="3279"/>
+        </w:tabs>
+        <w:spacing w:after="0"/>
+        <w:rPr>
+          <w:rFonts w:ascii="Consolas" w:hAnsi="Consolas"/>
+        </w:rPr>
+      </w:pPr>
+      <w:r>
+        <w:rPr>
+          <w:rFonts w:ascii="Consolas" w:hAnsi="Consolas"/>
+        </w:rPr>
+        <w:t>The issue occurs when some CPU’s do not separate between privileged and nonprivileged instructions.</w:t>
+      </w:r>
+      <w:r>
+        <w:rPr>
+          <w:rFonts w:ascii="Consolas" w:hAnsi="Consolas"/>
+        </w:rPr>
+        <w:t xml:space="preserve"> Early intel x86 CPU’s are among these. In these cases, trap-and-emulate cannot be utilized. Instead, binary translation is utilized.</w:t>
+      </w:r>
+    </w:p>
+    <w:p>
+      <w:pPr>
+        <w:tabs>
+          <w:tab w:val="left" w:pos="3279"/>
+        </w:tabs>
+        <w:spacing w:after="0"/>
+        <w:rPr>
+          <w:rFonts w:ascii="Consolas" w:hAnsi="Consolas"/>
+        </w:rPr>
+      </w:pPr>
+    </w:p>
+    <w:p>
+      <w:pPr>
+        <w:tabs>
+          <w:tab w:val="left" w:pos="3279"/>
+        </w:tabs>
+        <w:spacing w:after="0"/>
+        <w:rPr>
+          <w:rFonts w:ascii="Consolas" w:hAnsi="Consolas"/>
+        </w:rPr>
+      </w:pPr>
+      <w:r>
+        <w:rPr>
+          <w:rFonts w:ascii="Consolas" w:hAnsi="Consolas"/>
+        </w:rPr>
+        <w:t xml:space="preserve">Binary translation executes with the following logic: </w:t>
+      </w:r>
+    </w:p>
+    <w:p>
+      <w:pPr>
+        <w:tabs>
+          <w:tab w:val="left" w:pos="3279"/>
+        </w:tabs>
+        <w:spacing w:after="0"/>
+        <w:rPr>
+          <w:rFonts w:ascii="Consolas" w:hAnsi="Consolas"/>
+        </w:rPr>
+      </w:pPr>
+    </w:p>
+    <w:p>
+      <w:pPr>
+        <w:spacing w:after="0"/>
+        <w:rPr>
+          <w:rFonts w:ascii="Consolas" w:hAnsi="Consolas"/>
+        </w:rPr>
+      </w:pPr>
+      <w:r>
+        <w:rPr>
+          <w:rFonts w:ascii="Consolas" w:hAnsi="Consolas"/>
+        </w:rPr>
+        <w:t xml:space="preserve">- </w:t>
+      </w:r>
+      <w:r>
+        <w:rPr>
+          <w:rFonts w:ascii="Consolas" w:hAnsi="Consolas"/>
+        </w:rPr>
+        <w:t>If guest VCPU is in user mode, guest can run instructions natively</w:t>
+      </w:r>
+    </w:p>
+    <w:p>
+      <w:pPr>
+        <w:spacing w:after="0"/>
+        <w:rPr>
+          <w:rFonts w:ascii="Consolas" w:hAnsi="Consolas"/>
+        </w:rPr>
+      </w:pPr>
+      <w:r>
+        <w:rPr>
+          <w:rFonts w:ascii="Consolas" w:hAnsi="Consolas"/>
+        </w:rPr>
+        <w:t xml:space="preserve">- </w:t>
+      </w:r>
+      <w:r>
+        <w:rPr>
+          <w:rFonts w:ascii="Consolas" w:hAnsi="Consolas"/>
+        </w:rPr>
+        <w:t>If guest VCPU in kernel mode (guest believes it is in kernel mode)</w:t>
+      </w:r>
     </w:p>
     <w:p>
       <w:pPr>

</xml_diff>